<commit_message>
add doc file, listings
</commit_message>
<xml_diff>
--- a/Praca dyplomowa inżynierska.docx
+++ b/Praca dyplomowa inżynierska.docx
@@ -465,7 +465,7 @@
         </w:rPr>
         <w:fldChar w:fldCharType="separate"/>
       </w:r>
-      <w:hyperlink w:anchor="_Toc438506422" w:history="1">
+      <w:hyperlink w:anchor="_Toc439342065" w:history="1">
         <w:r>
           <w:rPr>
             <w:rStyle w:val="Hipercze"/>
@@ -503,7 +503,7 @@
           <w:rPr>
             <w:webHidden/>
           </w:rPr>
-          <w:instrText xml:space="preserve"> PAGEREF _Toc438506422 \h </w:instrText>
+          <w:instrText xml:space="preserve"> PAGEREF _Toc439342065 \h </w:instrText>
         </w:r>
         <w:r>
           <w:rPr>
@@ -539,7 +539,7 @@
           <w:szCs w:val="22"/>
         </w:rPr>
       </w:pPr>
-      <w:hyperlink w:anchor="_Toc438506423" w:history="1">
+      <w:hyperlink w:anchor="_Toc439342066" w:history="1">
         <w:r>
           <w:rPr>
             <w:rStyle w:val="Hipercze"/>
@@ -576,7 +576,7 @@
           <w:rPr>
             <w:webHidden/>
           </w:rPr>
-          <w:instrText xml:space="preserve"> PAGEREF _Toc438506423 \h </w:instrText>
+          <w:instrText xml:space="preserve"> PAGEREF _Toc439342066 \h </w:instrText>
         </w:r>
         <w:r>
           <w:rPr>
@@ -612,7 +612,7 @@
           <w:szCs w:val="22"/>
         </w:rPr>
       </w:pPr>
-      <w:hyperlink w:anchor="_Toc438506424" w:history="1">
+      <w:hyperlink w:anchor="_Toc439342067" w:history="1">
         <w:r>
           <w:rPr>
             <w:rStyle w:val="Hipercze"/>
@@ -649,7 +649,7 @@
           <w:rPr>
             <w:webHidden/>
           </w:rPr>
-          <w:instrText xml:space="preserve"> PAGEREF _Toc438506424 \h </w:instrText>
+          <w:instrText xml:space="preserve"> PAGEREF _Toc439342067 \h </w:instrText>
         </w:r>
         <w:r>
           <w:rPr>
@@ -686,7 +686,7 @@
           <w:szCs w:val="22"/>
         </w:rPr>
       </w:pPr>
-      <w:hyperlink w:anchor="_Toc438506425" w:history="1">
+      <w:hyperlink w:anchor="_Toc439342068" w:history="1">
         <w:r>
           <w:rPr>
             <w:rStyle w:val="Hipercze"/>
@@ -724,7 +724,7 @@
           <w:rPr>
             <w:webHidden/>
           </w:rPr>
-          <w:instrText xml:space="preserve"> PAGEREF _Toc438506425 \h </w:instrText>
+          <w:instrText xml:space="preserve"> PAGEREF _Toc439342068 \h </w:instrText>
         </w:r>
         <w:r>
           <w:rPr>
@@ -760,7 +760,7 @@
           <w:szCs w:val="22"/>
         </w:rPr>
       </w:pPr>
-      <w:hyperlink w:anchor="_Toc438506426" w:history="1">
+      <w:hyperlink w:anchor="_Toc439342069" w:history="1">
         <w:r>
           <w:rPr>
             <w:rStyle w:val="Hipercze"/>
@@ -797,7 +797,7 @@
           <w:rPr>
             <w:webHidden/>
           </w:rPr>
-          <w:instrText xml:space="preserve"> PAGEREF _Toc438506426 \h </w:instrText>
+          <w:instrText xml:space="preserve"> PAGEREF _Toc439342069 \h </w:instrText>
         </w:r>
         <w:r>
           <w:rPr>
@@ -833,7 +833,7 @@
           <w:szCs w:val="22"/>
         </w:rPr>
       </w:pPr>
-      <w:hyperlink w:anchor="_Toc438506427" w:history="1">
+      <w:hyperlink w:anchor="_Toc439342070" w:history="1">
         <w:r>
           <w:rPr>
             <w:rStyle w:val="Hipercze"/>
@@ -870,7 +870,7 @@
           <w:rPr>
             <w:webHidden/>
           </w:rPr>
-          <w:instrText xml:space="preserve"> PAGEREF _Toc438506427 \h </w:instrText>
+          <w:instrText xml:space="preserve"> PAGEREF _Toc439342070 \h </w:instrText>
         </w:r>
         <w:r>
           <w:rPr>
@@ -906,7 +906,7 @@
           <w:szCs w:val="22"/>
         </w:rPr>
       </w:pPr>
-      <w:hyperlink w:anchor="_Toc438506428" w:history="1">
+      <w:hyperlink w:anchor="_Toc439342071" w:history="1">
         <w:r>
           <w:rPr>
             <w:rStyle w:val="Hipercze"/>
@@ -943,7 +943,7 @@
           <w:rPr>
             <w:webHidden/>
           </w:rPr>
-          <w:instrText xml:space="preserve"> PAGEREF _Toc438506428 \h </w:instrText>
+          <w:instrText xml:space="preserve"> PAGEREF _Toc439342071 \h </w:instrText>
         </w:r>
         <w:r>
           <w:rPr>
@@ -979,7 +979,7 @@
           <w:szCs w:val="22"/>
         </w:rPr>
       </w:pPr>
-      <w:hyperlink w:anchor="_Toc438506429" w:history="1">
+      <w:hyperlink w:anchor="_Toc439342072" w:history="1">
         <w:r>
           <w:rPr>
             <w:rStyle w:val="Hipercze"/>
@@ -1016,7 +1016,7 @@
           <w:rPr>
             <w:webHidden/>
           </w:rPr>
-          <w:instrText xml:space="preserve"> PAGEREF _Toc438506429 \h </w:instrText>
+          <w:instrText xml:space="preserve"> PAGEREF _Toc439342072 \h </w:instrText>
         </w:r>
         <w:r>
           <w:rPr>
@@ -1053,7 +1053,7 @@
           <w:szCs w:val="22"/>
         </w:rPr>
       </w:pPr>
-      <w:hyperlink w:anchor="_Toc438506430" w:history="1">
+      <w:hyperlink w:anchor="_Toc439342073" w:history="1">
         <w:r>
           <w:rPr>
             <w:rStyle w:val="Hipercze"/>
@@ -1091,7 +1091,7 @@
           <w:rPr>
             <w:webHidden/>
           </w:rPr>
-          <w:instrText xml:space="preserve"> PAGEREF _Toc438506430 \h </w:instrText>
+          <w:instrText xml:space="preserve"> PAGEREF _Toc439342073 \h </w:instrText>
         </w:r>
         <w:r>
           <w:rPr>
@@ -1128,7 +1128,7 @@
           <w:szCs w:val="22"/>
         </w:rPr>
       </w:pPr>
-      <w:hyperlink w:anchor="_Toc438506431" w:history="1">
+      <w:hyperlink w:anchor="_Toc439342074" w:history="1">
         <w:r>
           <w:rPr>
             <w:rStyle w:val="Hipercze"/>
@@ -1166,7 +1166,7 @@
           <w:rPr>
             <w:webHidden/>
           </w:rPr>
-          <w:instrText xml:space="preserve"> PAGEREF _Toc438506431 \h </w:instrText>
+          <w:instrText xml:space="preserve"> PAGEREF _Toc439342074 \h </w:instrText>
         </w:r>
         <w:r>
           <w:rPr>
@@ -1202,7 +1202,7 @@
           <w:szCs w:val="22"/>
         </w:rPr>
       </w:pPr>
-      <w:hyperlink w:anchor="_Toc438506432" w:history="1">
+      <w:hyperlink w:anchor="_Toc439342075" w:history="1">
         <w:r>
           <w:rPr>
             <w:rStyle w:val="Hipercze"/>
@@ -1239,7 +1239,7 @@
           <w:rPr>
             <w:webHidden/>
           </w:rPr>
-          <w:instrText xml:space="preserve"> PAGEREF _Toc438506432 \h </w:instrText>
+          <w:instrText xml:space="preserve"> PAGEREF _Toc439342075 \h </w:instrText>
         </w:r>
         <w:r>
           <w:rPr>
@@ -1276,7 +1276,7 @@
           <w:szCs w:val="22"/>
         </w:rPr>
       </w:pPr>
-      <w:hyperlink w:anchor="_Toc438506433" w:history="1">
+      <w:hyperlink w:anchor="_Toc439342076" w:history="1">
         <w:r>
           <w:rPr>
             <w:rStyle w:val="Hipercze"/>
@@ -1314,7 +1314,7 @@
           <w:rPr>
             <w:webHidden/>
           </w:rPr>
-          <w:instrText xml:space="preserve"> PAGEREF _Toc438506433 \h </w:instrText>
+          <w:instrText xml:space="preserve"> PAGEREF _Toc439342076 \h </w:instrText>
         </w:r>
         <w:r>
           <w:rPr>
@@ -1350,7 +1350,7 @@
           <w:szCs w:val="22"/>
         </w:rPr>
       </w:pPr>
-      <w:hyperlink w:anchor="_Toc438506434" w:history="1">
+      <w:hyperlink w:anchor="_Toc439342077" w:history="1">
         <w:r>
           <w:rPr>
             <w:rStyle w:val="Hipercze"/>
@@ -1369,7 +1369,7 @@
           <w:rPr>
             <w:rStyle w:val="Hipercze"/>
           </w:rPr>
-          <w:t>NodeJS</w:t>
+          <w:t>Git</w:t>
         </w:r>
         <w:r>
           <w:rPr>
@@ -1387,7 +1387,7 @@
           <w:rPr>
             <w:webHidden/>
           </w:rPr>
-          <w:instrText xml:space="preserve"> PAGEREF _Toc438506434 \h </w:instrText>
+          <w:instrText xml:space="preserve"> PAGEREF _Toc439342077 \h </w:instrText>
         </w:r>
         <w:r>
           <w:rPr>
@@ -1423,7 +1423,7 @@
           <w:szCs w:val="22"/>
         </w:rPr>
       </w:pPr>
-      <w:hyperlink w:anchor="_Toc438506435" w:history="1">
+      <w:hyperlink w:anchor="_Toc439342078" w:history="1">
         <w:r>
           <w:rPr>
             <w:rStyle w:val="Hipercze"/>
@@ -1442,7 +1442,7 @@
           <w:rPr>
             <w:rStyle w:val="Hipercze"/>
           </w:rPr>
-          <w:t>MeteorJS</w:t>
+          <w:t>JavaScript</w:t>
         </w:r>
         <w:r>
           <w:rPr>
@@ -1460,7 +1460,7 @@
           <w:rPr>
             <w:webHidden/>
           </w:rPr>
-          <w:instrText xml:space="preserve"> PAGEREF _Toc438506435 \h </w:instrText>
+          <w:instrText xml:space="preserve"> PAGEREF _Toc439342078 \h </w:instrText>
         </w:r>
         <w:r>
           <w:rPr>
@@ -1496,7 +1496,7 @@
           <w:szCs w:val="22"/>
         </w:rPr>
       </w:pPr>
-      <w:hyperlink w:anchor="_Toc438506436" w:history="1">
+      <w:hyperlink w:anchor="_Toc439342079" w:history="1">
         <w:r>
           <w:rPr>
             <w:rStyle w:val="Hipercze"/>
@@ -1515,7 +1515,7 @@
           <w:rPr>
             <w:rStyle w:val="Hipercze"/>
           </w:rPr>
-          <w:t>MongoDB</w:t>
+          <w:t>Node.JS</w:t>
         </w:r>
         <w:r>
           <w:rPr>
@@ -1533,153 +1533,7 @@
           <w:rPr>
             <w:webHidden/>
           </w:rPr>
-          <w:instrText xml:space="preserve"> PAGEREF _Toc438506436 \h </w:instrText>
-        </w:r>
-        <w:r>
-          <w:rPr>
-            <w:webHidden/>
-          </w:rPr>
-        </w:r>
-        <w:r>
-          <w:rPr>
-            <w:webHidden/>
-          </w:rPr>
-          <w:fldChar w:fldCharType="separate"/>
-        </w:r>
-        <w:r>
-          <w:rPr>
-            <w:webHidden/>
-          </w:rPr>
-          <w:t>6</w:t>
-        </w:r>
-        <w:r>
-          <w:rPr>
-            <w:webHidden/>
-          </w:rPr>
-          <w:fldChar w:fldCharType="end"/>
-        </w:r>
-      </w:hyperlink>
-    </w:p>
-    <w:p>
-      <w:pPr>
-        <w:pStyle w:val="Spistreci2"/>
-        <w:rPr>
-          <w:rFonts w:asciiTheme="minorHAnsi" w:eastAsiaTheme="minorEastAsia" w:hAnsiTheme="minorHAnsi" w:cstheme="minorBidi"/>
-          <w:sz w:val="22"/>
-          <w:szCs w:val="22"/>
-        </w:rPr>
-      </w:pPr>
-      <w:hyperlink w:anchor="_Toc438506437" w:history="1">
-        <w:r>
-          <w:rPr>
-            <w:rStyle w:val="Hipercze"/>
-          </w:rPr>
-          <w:t>3.4</w:t>
-        </w:r>
-        <w:r>
-          <w:rPr>
-            <w:rFonts w:asciiTheme="minorHAnsi" w:eastAsiaTheme="minorEastAsia" w:hAnsiTheme="minorHAnsi" w:cstheme="minorBidi"/>
-            <w:sz w:val="22"/>
-            <w:szCs w:val="22"/>
-          </w:rPr>
-          <w:tab/>
-        </w:r>
-        <w:r>
-          <w:rPr>
-            <w:rStyle w:val="Hipercze"/>
-          </w:rPr>
-          <w:t>AngularJS (wersja 1.x)</w:t>
-        </w:r>
-        <w:r>
-          <w:rPr>
-            <w:webHidden/>
-          </w:rPr>
-          <w:tab/>
-        </w:r>
-        <w:r>
-          <w:rPr>
-            <w:webHidden/>
-          </w:rPr>
-          <w:fldChar w:fldCharType="begin"/>
-        </w:r>
-        <w:r>
-          <w:rPr>
-            <w:webHidden/>
-          </w:rPr>
-          <w:instrText xml:space="preserve"> PAGEREF _Toc438506437 \h </w:instrText>
-        </w:r>
-        <w:r>
-          <w:rPr>
-            <w:webHidden/>
-          </w:rPr>
-        </w:r>
-        <w:r>
-          <w:rPr>
-            <w:webHidden/>
-          </w:rPr>
-          <w:fldChar w:fldCharType="separate"/>
-        </w:r>
-        <w:r>
-          <w:rPr>
-            <w:webHidden/>
-          </w:rPr>
-          <w:t>6</w:t>
-        </w:r>
-        <w:r>
-          <w:rPr>
-            <w:webHidden/>
-          </w:rPr>
-          <w:fldChar w:fldCharType="end"/>
-        </w:r>
-      </w:hyperlink>
-    </w:p>
-    <w:p>
-      <w:pPr>
-        <w:pStyle w:val="Spistreci2"/>
-        <w:rPr>
-          <w:rFonts w:asciiTheme="minorHAnsi" w:eastAsiaTheme="minorEastAsia" w:hAnsiTheme="minorHAnsi" w:cstheme="minorBidi"/>
-          <w:sz w:val="22"/>
-          <w:szCs w:val="22"/>
-        </w:rPr>
-      </w:pPr>
-      <w:hyperlink w:anchor="_Toc438506438" w:history="1">
-        <w:r>
-          <w:rPr>
-            <w:rStyle w:val="Hipercze"/>
-          </w:rPr>
-          <w:t>3.5</w:t>
-        </w:r>
-        <w:r>
-          <w:rPr>
-            <w:rFonts w:asciiTheme="minorHAnsi" w:eastAsiaTheme="minorEastAsia" w:hAnsiTheme="minorHAnsi" w:cstheme="minorBidi"/>
-            <w:sz w:val="22"/>
-            <w:szCs w:val="22"/>
-          </w:rPr>
-          <w:tab/>
-        </w:r>
-        <w:r>
-          <w:rPr>
-            <w:rStyle w:val="Hipercze"/>
-          </w:rPr>
-          <w:t>Preprocessory</w:t>
-        </w:r>
-        <w:r>
-          <w:rPr>
-            <w:webHidden/>
-          </w:rPr>
-          <w:tab/>
-        </w:r>
-        <w:r>
-          <w:rPr>
-            <w:webHidden/>
-          </w:rPr>
-          <w:fldChar w:fldCharType="begin"/>
-        </w:r>
-        <w:r>
-          <w:rPr>
-            <w:webHidden/>
-          </w:rPr>
-          <w:instrText xml:space="preserve"> PAGEREF _Toc438506438 \h </w:instrText>
+          <w:instrText xml:space="preserve"> PAGEREF _Toc439342079 \h </w:instrText>
         </w:r>
         <w:r>
           <w:rPr>
@@ -1716,12 +1570,12 @@
           <w:szCs w:val="22"/>
         </w:rPr>
       </w:pPr>
-      <w:hyperlink w:anchor="_Toc438506439" w:history="1">
-        <w:r>
-          <w:rPr>
-            <w:rStyle w:val="Hipercze"/>
-          </w:rPr>
-          <w:t>3.5.1</w:t>
+      <w:hyperlink w:anchor="_Toc439342080" w:history="1">
+        <w:r>
+          <w:rPr>
+            <w:rStyle w:val="Hipercze"/>
+          </w:rPr>
+          <w:t>3.3.1</w:t>
         </w:r>
         <w:r>
           <w:rPr>
@@ -1736,7 +1590,7 @@
           <w:rPr>
             <w:rStyle w:val="Hipercze"/>
           </w:rPr>
-          <w:t>CoffeeScript</w:t>
+          <w:t>Platforma Node.JS</w:t>
         </w:r>
         <w:r>
           <w:rPr>
@@ -1754,7 +1608,7 @@
           <w:rPr>
             <w:webHidden/>
           </w:rPr>
-          <w:instrText xml:space="preserve"> PAGEREF _Toc438506439 \h </w:instrText>
+          <w:instrText xml:space="preserve"> PAGEREF _Toc439342080 \h </w:instrText>
         </w:r>
         <w:r>
           <w:rPr>
@@ -1791,12 +1645,12 @@
           <w:szCs w:val="22"/>
         </w:rPr>
       </w:pPr>
-      <w:hyperlink w:anchor="_Toc438506440" w:history="1">
-        <w:r>
-          <w:rPr>
-            <w:rStyle w:val="Hipercze"/>
-          </w:rPr>
-          <w:t>3.5.2</w:t>
+      <w:hyperlink w:anchor="_Toc439342081" w:history="1">
+        <w:r>
+          <w:rPr>
+            <w:rStyle w:val="Hipercze"/>
+          </w:rPr>
+          <w:t>3.3.2</w:t>
         </w:r>
         <w:r>
           <w:rPr>
@@ -1811,7 +1665,7 @@
           <w:rPr>
             <w:rStyle w:val="Hipercze"/>
           </w:rPr>
-          <w:t>Jade</w:t>
+          <w:t>Node Package Manager (NPM)</w:t>
         </w:r>
         <w:r>
           <w:rPr>
@@ -1829,7 +1683,7 @@
           <w:rPr>
             <w:webHidden/>
           </w:rPr>
-          <w:instrText xml:space="preserve"> PAGEREF _Toc438506440 \h </w:instrText>
+          <w:instrText xml:space="preserve"> PAGEREF _Toc439342081 \h </w:instrText>
         </w:r>
         <w:r>
           <w:rPr>
@@ -1847,6 +1701,152 @@
             <w:webHidden/>
           </w:rPr>
           <w:t>6</w:t>
+        </w:r>
+        <w:r>
+          <w:rPr>
+            <w:webHidden/>
+          </w:rPr>
+          <w:fldChar w:fldCharType="end"/>
+        </w:r>
+      </w:hyperlink>
+    </w:p>
+    <w:p>
+      <w:pPr>
+        <w:pStyle w:val="Spistreci2"/>
+        <w:rPr>
+          <w:rFonts w:asciiTheme="minorHAnsi" w:eastAsiaTheme="minorEastAsia" w:hAnsiTheme="minorHAnsi" w:cstheme="minorBidi"/>
+          <w:sz w:val="22"/>
+          <w:szCs w:val="22"/>
+        </w:rPr>
+      </w:pPr>
+      <w:hyperlink w:anchor="_Toc439342082" w:history="1">
+        <w:r>
+          <w:rPr>
+            <w:rStyle w:val="Hipercze"/>
+          </w:rPr>
+          <w:t>3.4</w:t>
+        </w:r>
+        <w:r>
+          <w:rPr>
+            <w:rFonts w:asciiTheme="minorHAnsi" w:eastAsiaTheme="minorEastAsia" w:hAnsiTheme="minorHAnsi" w:cstheme="minorBidi"/>
+            <w:sz w:val="22"/>
+            <w:szCs w:val="22"/>
+          </w:rPr>
+          <w:tab/>
+        </w:r>
+        <w:r>
+          <w:rPr>
+            <w:rStyle w:val="Hipercze"/>
+          </w:rPr>
+          <w:t>MongoDB</w:t>
+        </w:r>
+        <w:r>
+          <w:rPr>
+            <w:webHidden/>
+          </w:rPr>
+          <w:tab/>
+        </w:r>
+        <w:r>
+          <w:rPr>
+            <w:webHidden/>
+          </w:rPr>
+          <w:fldChar w:fldCharType="begin"/>
+        </w:r>
+        <w:r>
+          <w:rPr>
+            <w:webHidden/>
+          </w:rPr>
+          <w:instrText xml:space="preserve"> PAGEREF _Toc439342082 \h </w:instrText>
+        </w:r>
+        <w:r>
+          <w:rPr>
+            <w:webHidden/>
+          </w:rPr>
+        </w:r>
+        <w:r>
+          <w:rPr>
+            <w:webHidden/>
+          </w:rPr>
+          <w:fldChar w:fldCharType="separate"/>
+        </w:r>
+        <w:r>
+          <w:rPr>
+            <w:webHidden/>
+          </w:rPr>
+          <w:t>7</w:t>
+        </w:r>
+        <w:r>
+          <w:rPr>
+            <w:webHidden/>
+          </w:rPr>
+          <w:fldChar w:fldCharType="end"/>
+        </w:r>
+      </w:hyperlink>
+    </w:p>
+    <w:p>
+      <w:pPr>
+        <w:pStyle w:val="Spistreci2"/>
+        <w:rPr>
+          <w:rFonts w:asciiTheme="minorHAnsi" w:eastAsiaTheme="minorEastAsia" w:hAnsiTheme="minorHAnsi" w:cstheme="minorBidi"/>
+          <w:sz w:val="22"/>
+          <w:szCs w:val="22"/>
+        </w:rPr>
+      </w:pPr>
+      <w:hyperlink w:anchor="_Toc439342083" w:history="1">
+        <w:r>
+          <w:rPr>
+            <w:rStyle w:val="Hipercze"/>
+          </w:rPr>
+          <w:t>3.5</w:t>
+        </w:r>
+        <w:r>
+          <w:rPr>
+            <w:rFonts w:asciiTheme="minorHAnsi" w:eastAsiaTheme="minorEastAsia" w:hAnsiTheme="minorHAnsi" w:cstheme="minorBidi"/>
+            <w:sz w:val="22"/>
+            <w:szCs w:val="22"/>
+          </w:rPr>
+          <w:tab/>
+        </w:r>
+        <w:r>
+          <w:rPr>
+            <w:rStyle w:val="Hipercze"/>
+          </w:rPr>
+          <w:t>MeteorJS</w:t>
+        </w:r>
+        <w:r>
+          <w:rPr>
+            <w:webHidden/>
+          </w:rPr>
+          <w:tab/>
+        </w:r>
+        <w:r>
+          <w:rPr>
+            <w:webHidden/>
+          </w:rPr>
+          <w:fldChar w:fldCharType="begin"/>
+        </w:r>
+        <w:r>
+          <w:rPr>
+            <w:webHidden/>
+          </w:rPr>
+          <w:instrText xml:space="preserve"> PAGEREF _Toc439342083 \h </w:instrText>
+        </w:r>
+        <w:r>
+          <w:rPr>
+            <w:webHidden/>
+          </w:rPr>
+        </w:r>
+        <w:r>
+          <w:rPr>
+            <w:webHidden/>
+          </w:rPr>
+          <w:fldChar w:fldCharType="separate"/>
+        </w:r>
+        <w:r>
+          <w:rPr>
+            <w:webHidden/>
+          </w:rPr>
+          <w:t>7</w:t>
         </w:r>
         <w:r>
           <w:rPr>
@@ -1866,12 +1866,12 @@
           <w:szCs w:val="22"/>
         </w:rPr>
       </w:pPr>
-      <w:hyperlink w:anchor="_Toc438506441" w:history="1">
-        <w:r>
-          <w:rPr>
-            <w:rStyle w:val="Hipercze"/>
-          </w:rPr>
-          <w:t>3.5.3</w:t>
+      <w:hyperlink w:anchor="_Toc439342084" w:history="1">
+        <w:r>
+          <w:rPr>
+            <w:rStyle w:val="Hipercze"/>
+          </w:rPr>
+          <w:t>3.5.1</w:t>
         </w:r>
         <w:r>
           <w:rPr>
@@ -1886,7 +1886,7 @@
           <w:rPr>
             <w:rStyle w:val="Hipercze"/>
           </w:rPr>
-          <w:t>Less</w:t>
+          <w:t>Ogólny opis</w:t>
         </w:r>
         <w:r>
           <w:rPr>
@@ -1904,7 +1904,7 @@
           <w:rPr>
             <w:webHidden/>
           </w:rPr>
-          <w:instrText xml:space="preserve"> PAGEREF _Toc438506441 \h </w:instrText>
+          <w:instrText xml:space="preserve"> PAGEREF _Toc439342084 \h </w:instrText>
         </w:r>
         <w:r>
           <w:rPr>
@@ -1921,80 +1921,7 @@
           <w:rPr>
             <w:webHidden/>
           </w:rPr>
-          <w:t>6</w:t>
-        </w:r>
-        <w:r>
-          <w:rPr>
-            <w:webHidden/>
-          </w:rPr>
-          <w:fldChar w:fldCharType="end"/>
-        </w:r>
-      </w:hyperlink>
-    </w:p>
-    <w:p>
-      <w:pPr>
-        <w:pStyle w:val="Spistreci2"/>
-        <w:rPr>
-          <w:rFonts w:asciiTheme="minorHAnsi" w:eastAsiaTheme="minorEastAsia" w:hAnsiTheme="minorHAnsi" w:cstheme="minorBidi"/>
-          <w:sz w:val="22"/>
-          <w:szCs w:val="22"/>
-        </w:rPr>
-      </w:pPr>
-      <w:hyperlink w:anchor="_Toc438506442" w:history="1">
-        <w:r>
-          <w:rPr>
-            <w:rStyle w:val="Hipercze"/>
-          </w:rPr>
-          <w:t>3.6</w:t>
-        </w:r>
-        <w:r>
-          <w:rPr>
-            <w:rFonts w:asciiTheme="minorHAnsi" w:eastAsiaTheme="minorEastAsia" w:hAnsiTheme="minorHAnsi" w:cstheme="minorBidi"/>
-            <w:sz w:val="22"/>
-            <w:szCs w:val="22"/>
-          </w:rPr>
-          <w:tab/>
-        </w:r>
-        <w:r>
-          <w:rPr>
-            <w:rStyle w:val="Hipercze"/>
-          </w:rPr>
-          <w:t>Narzędzia do zarządzania projektem</w:t>
-        </w:r>
-        <w:r>
-          <w:rPr>
-            <w:webHidden/>
-          </w:rPr>
-          <w:tab/>
-        </w:r>
-        <w:r>
-          <w:rPr>
-            <w:webHidden/>
-          </w:rPr>
-          <w:fldChar w:fldCharType="begin"/>
-        </w:r>
-        <w:r>
-          <w:rPr>
-            <w:webHidden/>
-          </w:rPr>
-          <w:instrText xml:space="preserve"> PAGEREF _Toc438506442 \h </w:instrText>
-        </w:r>
-        <w:r>
-          <w:rPr>
-            <w:webHidden/>
-          </w:rPr>
-        </w:r>
-        <w:r>
-          <w:rPr>
-            <w:webHidden/>
-          </w:rPr>
-          <w:fldChar w:fldCharType="separate"/>
-        </w:r>
-        <w:r>
-          <w:rPr>
-            <w:webHidden/>
-          </w:rPr>
-          <w:t>6</w:t>
+          <w:t>7</w:t>
         </w:r>
         <w:r>
           <w:rPr>
@@ -2014,12 +1941,12 @@
           <w:szCs w:val="22"/>
         </w:rPr>
       </w:pPr>
-      <w:hyperlink w:anchor="_Toc438506443" w:history="1">
-        <w:r>
-          <w:rPr>
-            <w:rStyle w:val="Hipercze"/>
-          </w:rPr>
-          <w:t>3.6.1</w:t>
+      <w:hyperlink w:anchor="_Toc439342085" w:history="1">
+        <w:r>
+          <w:rPr>
+            <w:rStyle w:val="Hipercze"/>
+          </w:rPr>
+          <w:t>3.5.2</w:t>
         </w:r>
         <w:r>
           <w:rPr>
@@ -2034,7 +1961,7 @@
           <w:rPr>
             <w:rStyle w:val="Hipercze"/>
           </w:rPr>
-          <w:t>Git</w:t>
+          <w:t>Struktura plików</w:t>
         </w:r>
         <w:r>
           <w:rPr>
@@ -2052,7 +1979,7 @@
           <w:rPr>
             <w:webHidden/>
           </w:rPr>
-          <w:instrText xml:space="preserve"> PAGEREF _Toc438506443 \h </w:instrText>
+          <w:instrText xml:space="preserve"> PAGEREF _Toc439342085 \h </w:instrText>
         </w:r>
         <w:r>
           <w:rPr>
@@ -2069,7 +1996,7 @@
           <w:rPr>
             <w:webHidden/>
           </w:rPr>
-          <w:t>6</w:t>
+          <w:t>7</w:t>
         </w:r>
         <w:r>
           <w:rPr>
@@ -2089,12 +2016,12 @@
           <w:szCs w:val="22"/>
         </w:rPr>
       </w:pPr>
-      <w:hyperlink w:anchor="_Toc438506444" w:history="1">
-        <w:r>
-          <w:rPr>
-            <w:rStyle w:val="Hipercze"/>
-          </w:rPr>
-          <w:t>3.6.2</w:t>
+      <w:hyperlink w:anchor="_Toc439342086" w:history="1">
+        <w:r>
+          <w:rPr>
+            <w:rStyle w:val="Hipercze"/>
+          </w:rPr>
+          <w:t>3.5.3</w:t>
         </w:r>
         <w:r>
           <w:rPr>
@@ -2109,7 +2036,7 @@
           <w:rPr>
             <w:rStyle w:val="Hipercze"/>
           </w:rPr>
-          <w:t>TravisCI</w:t>
+          <w:t>Modele i metody</w:t>
         </w:r>
         <w:r>
           <w:rPr>
@@ -2127,7 +2054,7 @@
           <w:rPr>
             <w:webHidden/>
           </w:rPr>
-          <w:instrText xml:space="preserve"> PAGEREF _Toc438506444 \h </w:instrText>
+          <w:instrText xml:space="preserve"> PAGEREF _Toc439342086 \h </w:instrText>
         </w:r>
         <w:r>
           <w:rPr>
@@ -2144,7 +2071,7 @@
           <w:rPr>
             <w:webHidden/>
           </w:rPr>
-          <w:t>6</w:t>
+          <w:t>8</w:t>
         </w:r>
         <w:r>
           <w:rPr>
@@ -2163,12 +2090,12 @@
           <w:szCs w:val="22"/>
         </w:rPr>
       </w:pPr>
-      <w:hyperlink w:anchor="_Toc438506445" w:history="1">
-        <w:r>
-          <w:rPr>
-            <w:rStyle w:val="Hipercze"/>
-          </w:rPr>
-          <w:t>3.7</w:t>
+      <w:hyperlink w:anchor="_Toc439342087" w:history="1">
+        <w:r>
+          <w:rPr>
+            <w:rStyle w:val="Hipercze"/>
+          </w:rPr>
+          <w:t>3.6</w:t>
         </w:r>
         <w:r>
           <w:rPr>
@@ -2182,7 +2109,7 @@
           <w:rPr>
             <w:rStyle w:val="Hipercze"/>
           </w:rPr>
-          <w:t>Narzędzia do testowania</w:t>
+          <w:t>AngularJS (wersja 1.x)</w:t>
         </w:r>
         <w:r>
           <w:rPr>
@@ -2200,7 +2127,7 @@
           <w:rPr>
             <w:webHidden/>
           </w:rPr>
-          <w:instrText xml:space="preserve"> PAGEREF _Toc438506445 \h </w:instrText>
+          <w:instrText xml:space="preserve"> PAGEREF _Toc439342087 \h </w:instrText>
         </w:r>
         <w:r>
           <w:rPr>
@@ -2217,7 +2144,7 @@
           <w:rPr>
             <w:webHidden/>
           </w:rPr>
-          <w:t>6</w:t>
+          <w:t>8</w:t>
         </w:r>
         <w:r>
           <w:rPr>
@@ -2237,12 +2164,12 @@
           <w:szCs w:val="22"/>
         </w:rPr>
       </w:pPr>
-      <w:hyperlink w:anchor="_Toc438506446" w:history="1">
-        <w:r>
-          <w:rPr>
-            <w:rStyle w:val="Hipercze"/>
-          </w:rPr>
-          <w:t>3.7.1</w:t>
+      <w:hyperlink w:anchor="_Toc439342088" w:history="1">
+        <w:r>
+          <w:rPr>
+            <w:rStyle w:val="Hipercze"/>
+          </w:rPr>
+          <w:t>3.6.1</w:t>
         </w:r>
         <w:r>
           <w:rPr>
@@ -2257,7 +2184,7 @@
           <w:rPr>
             <w:rStyle w:val="Hipercze"/>
           </w:rPr>
-          <w:t>GulpJS</w:t>
+          <w:t>Ogólny opis</w:t>
         </w:r>
         <w:r>
           <w:rPr>
@@ -2275,7 +2202,7 @@
           <w:rPr>
             <w:webHidden/>
           </w:rPr>
-          <w:instrText xml:space="preserve"> PAGEREF _Toc438506446 \h </w:instrText>
+          <w:instrText xml:space="preserve"> PAGEREF _Toc439342088 \h </w:instrText>
         </w:r>
         <w:r>
           <w:rPr>
@@ -2292,7 +2219,7 @@
           <w:rPr>
             <w:webHidden/>
           </w:rPr>
-          <w:t>6</w:t>
+          <w:t>8</w:t>
         </w:r>
         <w:r>
           <w:rPr>
@@ -2312,12 +2239,12 @@
           <w:szCs w:val="22"/>
         </w:rPr>
       </w:pPr>
-      <w:hyperlink w:anchor="_Toc438506447" w:history="1">
-        <w:r>
-          <w:rPr>
-            <w:rStyle w:val="Hipercze"/>
-          </w:rPr>
-          <w:t>3.7.2</w:t>
+      <w:hyperlink w:anchor="_Toc439342089" w:history="1">
+        <w:r>
+          <w:rPr>
+            <w:rStyle w:val="Hipercze"/>
+          </w:rPr>
+          <w:t>3.6.2</w:t>
         </w:r>
         <w:r>
           <w:rPr>
@@ -2332,7 +2259,7 @@
           <w:rPr>
             <w:rStyle w:val="Hipercze"/>
           </w:rPr>
-          <w:t>Jasmine</w:t>
+          <w:t>Jednostki</w:t>
         </w:r>
         <w:r>
           <w:rPr>
@@ -2350,7 +2277,7 @@
           <w:rPr>
             <w:webHidden/>
           </w:rPr>
-          <w:instrText xml:space="preserve"> PAGEREF _Toc438506447 \h </w:instrText>
+          <w:instrText xml:space="preserve"> PAGEREF _Toc439342089 \h </w:instrText>
         </w:r>
         <w:r>
           <w:rPr>
@@ -2367,7 +2294,7 @@
           <w:rPr>
             <w:webHidden/>
           </w:rPr>
-          <w:t>6</w:t>
+          <w:t>9</w:t>
         </w:r>
         <w:r>
           <w:rPr>
@@ -2387,12 +2314,12 @@
           <w:szCs w:val="22"/>
         </w:rPr>
       </w:pPr>
-      <w:hyperlink w:anchor="_Toc438506448" w:history="1">
-        <w:r>
-          <w:rPr>
-            <w:rStyle w:val="Hipercze"/>
-          </w:rPr>
-          <w:t>3.7.3</w:t>
+      <w:hyperlink w:anchor="_Toc439342090" w:history="1">
+        <w:r>
+          <w:rPr>
+            <w:rStyle w:val="Hipercze"/>
+          </w:rPr>
+          <w:t>3.6.3</w:t>
         </w:r>
         <w:r>
           <w:rPr>
@@ -2407,7 +2334,7 @@
           <w:rPr>
             <w:rStyle w:val="Hipercze"/>
           </w:rPr>
-          <w:t>Karma</w:t>
+          <w:t>Angular-Meteor</w:t>
         </w:r>
         <w:r>
           <w:rPr>
@@ -2425,7 +2352,7 @@
           <w:rPr>
             <w:webHidden/>
           </w:rPr>
-          <w:instrText xml:space="preserve"> PAGEREF _Toc438506448 \h </w:instrText>
+          <w:instrText xml:space="preserve"> PAGEREF _Toc439342090 \h </w:instrText>
         </w:r>
         <w:r>
           <w:rPr>
@@ -2442,7 +2369,80 @@
           <w:rPr>
             <w:webHidden/>
           </w:rPr>
-          <w:t>6</w:t>
+          <w:t>9</w:t>
+        </w:r>
+        <w:r>
+          <w:rPr>
+            <w:webHidden/>
+          </w:rPr>
+          <w:fldChar w:fldCharType="end"/>
+        </w:r>
+      </w:hyperlink>
+    </w:p>
+    <w:p>
+      <w:pPr>
+        <w:pStyle w:val="Spistreci2"/>
+        <w:rPr>
+          <w:rFonts w:asciiTheme="minorHAnsi" w:eastAsiaTheme="minorEastAsia" w:hAnsiTheme="minorHAnsi" w:cstheme="minorBidi"/>
+          <w:sz w:val="22"/>
+          <w:szCs w:val="22"/>
+        </w:rPr>
+      </w:pPr>
+      <w:hyperlink w:anchor="_Toc439342091" w:history="1">
+        <w:r>
+          <w:rPr>
+            <w:rStyle w:val="Hipercze"/>
+          </w:rPr>
+          <w:t>3.7</w:t>
+        </w:r>
+        <w:r>
+          <w:rPr>
+            <w:rFonts w:asciiTheme="minorHAnsi" w:eastAsiaTheme="minorEastAsia" w:hAnsiTheme="minorHAnsi" w:cstheme="minorBidi"/>
+            <w:sz w:val="22"/>
+            <w:szCs w:val="22"/>
+          </w:rPr>
+          <w:tab/>
+        </w:r>
+        <w:r>
+          <w:rPr>
+            <w:rStyle w:val="Hipercze"/>
+          </w:rPr>
+          <w:t>Preprocessory</w:t>
+        </w:r>
+        <w:r>
+          <w:rPr>
+            <w:webHidden/>
+          </w:rPr>
+          <w:tab/>
+        </w:r>
+        <w:r>
+          <w:rPr>
+            <w:webHidden/>
+          </w:rPr>
+          <w:fldChar w:fldCharType="begin"/>
+        </w:r>
+        <w:r>
+          <w:rPr>
+            <w:webHidden/>
+          </w:rPr>
+          <w:instrText xml:space="preserve"> PAGEREF _Toc439342091 \h </w:instrText>
+        </w:r>
+        <w:r>
+          <w:rPr>
+            <w:webHidden/>
+          </w:rPr>
+        </w:r>
+        <w:r>
+          <w:rPr>
+            <w:webHidden/>
+          </w:rPr>
+          <w:fldChar w:fldCharType="separate"/>
+        </w:r>
+        <w:r>
+          <w:rPr>
+            <w:webHidden/>
+          </w:rPr>
+          <w:t>9</w:t>
         </w:r>
         <w:r>
           <w:rPr>
@@ -2462,12 +2462,12 @@
           <w:szCs w:val="22"/>
         </w:rPr>
       </w:pPr>
-      <w:hyperlink w:anchor="_Toc438506449" w:history="1">
-        <w:r>
-          <w:rPr>
-            <w:rStyle w:val="Hipercze"/>
-          </w:rPr>
-          <w:t>3.7.4</w:t>
+      <w:hyperlink w:anchor="_Toc439342092" w:history="1">
+        <w:r>
+          <w:rPr>
+            <w:rStyle w:val="Hipercze"/>
+          </w:rPr>
+          <w:t>3.7.1</w:t>
         </w:r>
         <w:r>
           <w:rPr>
@@ -2482,6 +2482,677 @@
           <w:rPr>
             <w:rStyle w:val="Hipercze"/>
           </w:rPr>
+          <w:t>CoffeeScript</w:t>
+        </w:r>
+        <w:r>
+          <w:rPr>
+            <w:webHidden/>
+          </w:rPr>
+          <w:tab/>
+        </w:r>
+        <w:r>
+          <w:rPr>
+            <w:webHidden/>
+          </w:rPr>
+          <w:fldChar w:fldCharType="begin"/>
+        </w:r>
+        <w:r>
+          <w:rPr>
+            <w:webHidden/>
+          </w:rPr>
+          <w:instrText xml:space="preserve"> PAGEREF _Toc439342092 \h </w:instrText>
+        </w:r>
+        <w:r>
+          <w:rPr>
+            <w:webHidden/>
+          </w:rPr>
+        </w:r>
+        <w:r>
+          <w:rPr>
+            <w:webHidden/>
+          </w:rPr>
+          <w:fldChar w:fldCharType="separate"/>
+        </w:r>
+        <w:r>
+          <w:rPr>
+            <w:webHidden/>
+          </w:rPr>
+          <w:t>9</w:t>
+        </w:r>
+        <w:r>
+          <w:rPr>
+            <w:webHidden/>
+          </w:rPr>
+          <w:fldChar w:fldCharType="end"/>
+        </w:r>
+      </w:hyperlink>
+    </w:p>
+    <w:p>
+      <w:pPr>
+        <w:pStyle w:val="Spistreci3"/>
+        <w:rPr>
+          <w:rFonts w:asciiTheme="minorHAnsi" w:eastAsiaTheme="minorEastAsia" w:hAnsiTheme="minorHAnsi" w:cstheme="minorBidi"/>
+          <w:iCs w:val="0"/>
+          <w:sz w:val="22"/>
+          <w:szCs w:val="22"/>
+        </w:rPr>
+      </w:pPr>
+      <w:hyperlink w:anchor="_Toc439342093" w:history="1">
+        <w:r>
+          <w:rPr>
+            <w:rStyle w:val="Hipercze"/>
+          </w:rPr>
+          <w:t>3.7.2</w:t>
+        </w:r>
+        <w:r>
+          <w:rPr>
+            <w:rFonts w:asciiTheme="minorHAnsi" w:eastAsiaTheme="minorEastAsia" w:hAnsiTheme="minorHAnsi" w:cstheme="minorBidi"/>
+            <w:iCs w:val="0"/>
+            <w:sz w:val="22"/>
+            <w:szCs w:val="22"/>
+          </w:rPr>
+          <w:tab/>
+        </w:r>
+        <w:r>
+          <w:rPr>
+            <w:rStyle w:val="Hipercze"/>
+          </w:rPr>
+          <w:t>Jade</w:t>
+        </w:r>
+        <w:r>
+          <w:rPr>
+            <w:webHidden/>
+          </w:rPr>
+          <w:tab/>
+        </w:r>
+        <w:r>
+          <w:rPr>
+            <w:webHidden/>
+          </w:rPr>
+          <w:fldChar w:fldCharType="begin"/>
+        </w:r>
+        <w:r>
+          <w:rPr>
+            <w:webHidden/>
+          </w:rPr>
+          <w:instrText xml:space="preserve"> PAGEREF _Toc439342093 \h </w:instrText>
+        </w:r>
+        <w:r>
+          <w:rPr>
+            <w:webHidden/>
+          </w:rPr>
+        </w:r>
+        <w:r>
+          <w:rPr>
+            <w:webHidden/>
+          </w:rPr>
+          <w:fldChar w:fldCharType="separate"/>
+        </w:r>
+        <w:r>
+          <w:rPr>
+            <w:webHidden/>
+          </w:rPr>
+          <w:t>9</w:t>
+        </w:r>
+        <w:r>
+          <w:rPr>
+            <w:webHidden/>
+          </w:rPr>
+          <w:fldChar w:fldCharType="end"/>
+        </w:r>
+      </w:hyperlink>
+    </w:p>
+    <w:p>
+      <w:pPr>
+        <w:pStyle w:val="Spistreci3"/>
+        <w:rPr>
+          <w:rFonts w:asciiTheme="minorHAnsi" w:eastAsiaTheme="minorEastAsia" w:hAnsiTheme="minorHAnsi" w:cstheme="minorBidi"/>
+          <w:iCs w:val="0"/>
+          <w:sz w:val="22"/>
+          <w:szCs w:val="22"/>
+        </w:rPr>
+      </w:pPr>
+      <w:hyperlink w:anchor="_Toc439342094" w:history="1">
+        <w:r>
+          <w:rPr>
+            <w:rStyle w:val="Hipercze"/>
+          </w:rPr>
+          <w:t>3.7.3</w:t>
+        </w:r>
+        <w:r>
+          <w:rPr>
+            <w:rFonts w:asciiTheme="minorHAnsi" w:eastAsiaTheme="minorEastAsia" w:hAnsiTheme="minorHAnsi" w:cstheme="minorBidi"/>
+            <w:iCs w:val="0"/>
+            <w:sz w:val="22"/>
+            <w:szCs w:val="22"/>
+          </w:rPr>
+          <w:tab/>
+        </w:r>
+        <w:r>
+          <w:rPr>
+            <w:rStyle w:val="Hipercze"/>
+          </w:rPr>
+          <w:t>Less</w:t>
+        </w:r>
+        <w:r>
+          <w:rPr>
+            <w:webHidden/>
+          </w:rPr>
+          <w:tab/>
+        </w:r>
+        <w:r>
+          <w:rPr>
+            <w:webHidden/>
+          </w:rPr>
+          <w:fldChar w:fldCharType="begin"/>
+        </w:r>
+        <w:r>
+          <w:rPr>
+            <w:webHidden/>
+          </w:rPr>
+          <w:instrText xml:space="preserve"> PAGEREF _Toc439342094 \h </w:instrText>
+        </w:r>
+        <w:r>
+          <w:rPr>
+            <w:webHidden/>
+          </w:rPr>
+        </w:r>
+        <w:r>
+          <w:rPr>
+            <w:webHidden/>
+          </w:rPr>
+          <w:fldChar w:fldCharType="separate"/>
+        </w:r>
+        <w:r>
+          <w:rPr>
+            <w:webHidden/>
+          </w:rPr>
+          <w:t>9</w:t>
+        </w:r>
+        <w:r>
+          <w:rPr>
+            <w:webHidden/>
+          </w:rPr>
+          <w:fldChar w:fldCharType="end"/>
+        </w:r>
+      </w:hyperlink>
+    </w:p>
+    <w:p>
+      <w:pPr>
+        <w:pStyle w:val="Spistreci2"/>
+        <w:rPr>
+          <w:rFonts w:asciiTheme="minorHAnsi" w:eastAsiaTheme="minorEastAsia" w:hAnsiTheme="minorHAnsi" w:cstheme="minorBidi"/>
+          <w:sz w:val="22"/>
+          <w:szCs w:val="22"/>
+        </w:rPr>
+      </w:pPr>
+      <w:hyperlink w:anchor="_Toc439342095" w:history="1">
+        <w:r>
+          <w:rPr>
+            <w:rStyle w:val="Hipercze"/>
+          </w:rPr>
+          <w:t>3.8</w:t>
+        </w:r>
+        <w:r>
+          <w:rPr>
+            <w:rFonts w:asciiTheme="minorHAnsi" w:eastAsiaTheme="minorEastAsia" w:hAnsiTheme="minorHAnsi" w:cstheme="minorBidi"/>
+            <w:sz w:val="22"/>
+            <w:szCs w:val="22"/>
+          </w:rPr>
+          <w:tab/>
+        </w:r>
+        <w:r>
+          <w:rPr>
+            <w:rStyle w:val="Hipercze"/>
+          </w:rPr>
+          <w:t>Narzędzia do zarządzania projektem</w:t>
+        </w:r>
+        <w:r>
+          <w:rPr>
+            <w:webHidden/>
+          </w:rPr>
+          <w:tab/>
+        </w:r>
+        <w:r>
+          <w:rPr>
+            <w:webHidden/>
+          </w:rPr>
+          <w:fldChar w:fldCharType="begin"/>
+        </w:r>
+        <w:r>
+          <w:rPr>
+            <w:webHidden/>
+          </w:rPr>
+          <w:instrText xml:space="preserve"> PAGEREF _Toc439342095 \h </w:instrText>
+        </w:r>
+        <w:r>
+          <w:rPr>
+            <w:webHidden/>
+          </w:rPr>
+        </w:r>
+        <w:r>
+          <w:rPr>
+            <w:webHidden/>
+          </w:rPr>
+          <w:fldChar w:fldCharType="separate"/>
+        </w:r>
+        <w:r>
+          <w:rPr>
+            <w:webHidden/>
+          </w:rPr>
+          <w:t>9</w:t>
+        </w:r>
+        <w:r>
+          <w:rPr>
+            <w:webHidden/>
+          </w:rPr>
+          <w:fldChar w:fldCharType="end"/>
+        </w:r>
+      </w:hyperlink>
+    </w:p>
+    <w:p>
+      <w:pPr>
+        <w:pStyle w:val="Spistreci3"/>
+        <w:rPr>
+          <w:rFonts w:asciiTheme="minorHAnsi" w:eastAsiaTheme="minorEastAsia" w:hAnsiTheme="minorHAnsi" w:cstheme="minorBidi"/>
+          <w:iCs w:val="0"/>
+          <w:sz w:val="22"/>
+          <w:szCs w:val="22"/>
+        </w:rPr>
+      </w:pPr>
+      <w:hyperlink w:anchor="_Toc439342096" w:history="1">
+        <w:r>
+          <w:rPr>
+            <w:rStyle w:val="Hipercze"/>
+          </w:rPr>
+          <w:t>3.8.1</w:t>
+        </w:r>
+        <w:r>
+          <w:rPr>
+            <w:rFonts w:asciiTheme="minorHAnsi" w:eastAsiaTheme="minorEastAsia" w:hAnsiTheme="minorHAnsi" w:cstheme="minorBidi"/>
+            <w:iCs w:val="0"/>
+            <w:sz w:val="22"/>
+            <w:szCs w:val="22"/>
+          </w:rPr>
+          <w:tab/>
+        </w:r>
+        <w:r>
+          <w:rPr>
+            <w:rStyle w:val="Hipercze"/>
+          </w:rPr>
+          <w:t>TravisCI</w:t>
+        </w:r>
+        <w:r>
+          <w:rPr>
+            <w:webHidden/>
+          </w:rPr>
+          <w:tab/>
+        </w:r>
+        <w:r>
+          <w:rPr>
+            <w:webHidden/>
+          </w:rPr>
+          <w:fldChar w:fldCharType="begin"/>
+        </w:r>
+        <w:r>
+          <w:rPr>
+            <w:webHidden/>
+          </w:rPr>
+          <w:instrText xml:space="preserve"> PAGEREF _Toc439342096 \h </w:instrText>
+        </w:r>
+        <w:r>
+          <w:rPr>
+            <w:webHidden/>
+          </w:rPr>
+        </w:r>
+        <w:r>
+          <w:rPr>
+            <w:webHidden/>
+          </w:rPr>
+          <w:fldChar w:fldCharType="separate"/>
+        </w:r>
+        <w:r>
+          <w:rPr>
+            <w:webHidden/>
+          </w:rPr>
+          <w:t>9</w:t>
+        </w:r>
+        <w:r>
+          <w:rPr>
+            <w:webHidden/>
+          </w:rPr>
+          <w:fldChar w:fldCharType="end"/>
+        </w:r>
+      </w:hyperlink>
+    </w:p>
+    <w:p>
+      <w:pPr>
+        <w:pStyle w:val="Spistreci2"/>
+        <w:rPr>
+          <w:rFonts w:asciiTheme="minorHAnsi" w:eastAsiaTheme="minorEastAsia" w:hAnsiTheme="minorHAnsi" w:cstheme="minorBidi"/>
+          <w:sz w:val="22"/>
+          <w:szCs w:val="22"/>
+        </w:rPr>
+      </w:pPr>
+      <w:hyperlink w:anchor="_Toc439342097" w:history="1">
+        <w:r>
+          <w:rPr>
+            <w:rStyle w:val="Hipercze"/>
+          </w:rPr>
+          <w:t>3.9</w:t>
+        </w:r>
+        <w:r>
+          <w:rPr>
+            <w:rFonts w:asciiTheme="minorHAnsi" w:eastAsiaTheme="minorEastAsia" w:hAnsiTheme="minorHAnsi" w:cstheme="minorBidi"/>
+            <w:sz w:val="22"/>
+            <w:szCs w:val="22"/>
+          </w:rPr>
+          <w:tab/>
+        </w:r>
+        <w:r>
+          <w:rPr>
+            <w:rStyle w:val="Hipercze"/>
+          </w:rPr>
+          <w:t>Narzędzia do testowania</w:t>
+        </w:r>
+        <w:r>
+          <w:rPr>
+            <w:webHidden/>
+          </w:rPr>
+          <w:tab/>
+        </w:r>
+        <w:r>
+          <w:rPr>
+            <w:webHidden/>
+          </w:rPr>
+          <w:fldChar w:fldCharType="begin"/>
+        </w:r>
+        <w:r>
+          <w:rPr>
+            <w:webHidden/>
+          </w:rPr>
+          <w:instrText xml:space="preserve"> PAGEREF _Toc439342097 \h </w:instrText>
+        </w:r>
+        <w:r>
+          <w:rPr>
+            <w:webHidden/>
+          </w:rPr>
+        </w:r>
+        <w:r>
+          <w:rPr>
+            <w:webHidden/>
+          </w:rPr>
+          <w:fldChar w:fldCharType="separate"/>
+        </w:r>
+        <w:r>
+          <w:rPr>
+            <w:webHidden/>
+          </w:rPr>
+          <w:t>9</w:t>
+        </w:r>
+        <w:r>
+          <w:rPr>
+            <w:webHidden/>
+          </w:rPr>
+          <w:fldChar w:fldCharType="end"/>
+        </w:r>
+      </w:hyperlink>
+    </w:p>
+    <w:p>
+      <w:pPr>
+        <w:pStyle w:val="Spistreci3"/>
+        <w:rPr>
+          <w:rFonts w:asciiTheme="minorHAnsi" w:eastAsiaTheme="minorEastAsia" w:hAnsiTheme="minorHAnsi" w:cstheme="minorBidi"/>
+          <w:iCs w:val="0"/>
+          <w:sz w:val="22"/>
+          <w:szCs w:val="22"/>
+        </w:rPr>
+      </w:pPr>
+      <w:hyperlink w:anchor="_Toc439342098" w:history="1">
+        <w:r>
+          <w:rPr>
+            <w:rStyle w:val="Hipercze"/>
+          </w:rPr>
+          <w:t>3.9.1</w:t>
+        </w:r>
+        <w:r>
+          <w:rPr>
+            <w:rFonts w:asciiTheme="minorHAnsi" w:eastAsiaTheme="minorEastAsia" w:hAnsiTheme="minorHAnsi" w:cstheme="minorBidi"/>
+            <w:iCs w:val="0"/>
+            <w:sz w:val="22"/>
+            <w:szCs w:val="22"/>
+          </w:rPr>
+          <w:tab/>
+        </w:r>
+        <w:r>
+          <w:rPr>
+            <w:rStyle w:val="Hipercze"/>
+          </w:rPr>
+          <w:t>GulpJS</w:t>
+        </w:r>
+        <w:r>
+          <w:rPr>
+            <w:webHidden/>
+          </w:rPr>
+          <w:tab/>
+        </w:r>
+        <w:r>
+          <w:rPr>
+            <w:webHidden/>
+          </w:rPr>
+          <w:fldChar w:fldCharType="begin"/>
+        </w:r>
+        <w:r>
+          <w:rPr>
+            <w:webHidden/>
+          </w:rPr>
+          <w:instrText xml:space="preserve"> PAGEREF _Toc439342098 \h </w:instrText>
+        </w:r>
+        <w:r>
+          <w:rPr>
+            <w:webHidden/>
+          </w:rPr>
+        </w:r>
+        <w:r>
+          <w:rPr>
+            <w:webHidden/>
+          </w:rPr>
+          <w:fldChar w:fldCharType="separate"/>
+        </w:r>
+        <w:r>
+          <w:rPr>
+            <w:webHidden/>
+          </w:rPr>
+          <w:t>9</w:t>
+        </w:r>
+        <w:r>
+          <w:rPr>
+            <w:webHidden/>
+          </w:rPr>
+          <w:fldChar w:fldCharType="end"/>
+        </w:r>
+      </w:hyperlink>
+    </w:p>
+    <w:p>
+      <w:pPr>
+        <w:pStyle w:val="Spistreci3"/>
+        <w:rPr>
+          <w:rFonts w:asciiTheme="minorHAnsi" w:eastAsiaTheme="minorEastAsia" w:hAnsiTheme="minorHAnsi" w:cstheme="minorBidi"/>
+          <w:iCs w:val="0"/>
+          <w:sz w:val="22"/>
+          <w:szCs w:val="22"/>
+        </w:rPr>
+      </w:pPr>
+      <w:hyperlink w:anchor="_Toc439342099" w:history="1">
+        <w:r>
+          <w:rPr>
+            <w:rStyle w:val="Hipercze"/>
+          </w:rPr>
+          <w:t>3.9.2</w:t>
+        </w:r>
+        <w:r>
+          <w:rPr>
+            <w:rFonts w:asciiTheme="minorHAnsi" w:eastAsiaTheme="minorEastAsia" w:hAnsiTheme="minorHAnsi" w:cstheme="minorBidi"/>
+            <w:iCs w:val="0"/>
+            <w:sz w:val="22"/>
+            <w:szCs w:val="22"/>
+          </w:rPr>
+          <w:tab/>
+        </w:r>
+        <w:r>
+          <w:rPr>
+            <w:rStyle w:val="Hipercze"/>
+          </w:rPr>
+          <w:t>Jasmine</w:t>
+        </w:r>
+        <w:r>
+          <w:rPr>
+            <w:webHidden/>
+          </w:rPr>
+          <w:tab/>
+        </w:r>
+        <w:r>
+          <w:rPr>
+            <w:webHidden/>
+          </w:rPr>
+          <w:fldChar w:fldCharType="begin"/>
+        </w:r>
+        <w:r>
+          <w:rPr>
+            <w:webHidden/>
+          </w:rPr>
+          <w:instrText xml:space="preserve"> PAGEREF _Toc439342099 \h </w:instrText>
+        </w:r>
+        <w:r>
+          <w:rPr>
+            <w:webHidden/>
+          </w:rPr>
+        </w:r>
+        <w:r>
+          <w:rPr>
+            <w:webHidden/>
+          </w:rPr>
+          <w:fldChar w:fldCharType="separate"/>
+        </w:r>
+        <w:r>
+          <w:rPr>
+            <w:webHidden/>
+          </w:rPr>
+          <w:t>9</w:t>
+        </w:r>
+        <w:r>
+          <w:rPr>
+            <w:webHidden/>
+          </w:rPr>
+          <w:fldChar w:fldCharType="end"/>
+        </w:r>
+      </w:hyperlink>
+    </w:p>
+    <w:p>
+      <w:pPr>
+        <w:pStyle w:val="Spistreci3"/>
+        <w:rPr>
+          <w:rFonts w:asciiTheme="minorHAnsi" w:eastAsiaTheme="minorEastAsia" w:hAnsiTheme="minorHAnsi" w:cstheme="minorBidi"/>
+          <w:iCs w:val="0"/>
+          <w:sz w:val="22"/>
+          <w:szCs w:val="22"/>
+        </w:rPr>
+      </w:pPr>
+      <w:hyperlink w:anchor="_Toc439342100" w:history="1">
+        <w:r>
+          <w:rPr>
+            <w:rStyle w:val="Hipercze"/>
+          </w:rPr>
+          <w:t>3.9.3</w:t>
+        </w:r>
+        <w:r>
+          <w:rPr>
+            <w:rFonts w:asciiTheme="minorHAnsi" w:eastAsiaTheme="minorEastAsia" w:hAnsiTheme="minorHAnsi" w:cstheme="minorBidi"/>
+            <w:iCs w:val="0"/>
+            <w:sz w:val="22"/>
+            <w:szCs w:val="22"/>
+          </w:rPr>
+          <w:tab/>
+        </w:r>
+        <w:r>
+          <w:rPr>
+            <w:rStyle w:val="Hipercze"/>
+          </w:rPr>
+          <w:t>Karma</w:t>
+        </w:r>
+        <w:r>
+          <w:rPr>
+            <w:webHidden/>
+          </w:rPr>
+          <w:tab/>
+        </w:r>
+        <w:r>
+          <w:rPr>
+            <w:webHidden/>
+          </w:rPr>
+          <w:fldChar w:fldCharType="begin"/>
+        </w:r>
+        <w:r>
+          <w:rPr>
+            <w:webHidden/>
+          </w:rPr>
+          <w:instrText xml:space="preserve"> PAGEREF _Toc439342100 \h </w:instrText>
+        </w:r>
+        <w:r>
+          <w:rPr>
+            <w:webHidden/>
+          </w:rPr>
+        </w:r>
+        <w:r>
+          <w:rPr>
+            <w:webHidden/>
+          </w:rPr>
+          <w:fldChar w:fldCharType="separate"/>
+        </w:r>
+        <w:r>
+          <w:rPr>
+            <w:webHidden/>
+          </w:rPr>
+          <w:t>9</w:t>
+        </w:r>
+        <w:r>
+          <w:rPr>
+            <w:webHidden/>
+          </w:rPr>
+          <w:fldChar w:fldCharType="end"/>
+        </w:r>
+      </w:hyperlink>
+    </w:p>
+    <w:p>
+      <w:pPr>
+        <w:pStyle w:val="Spistreci3"/>
+        <w:rPr>
+          <w:rFonts w:asciiTheme="minorHAnsi" w:eastAsiaTheme="minorEastAsia" w:hAnsiTheme="minorHAnsi" w:cstheme="minorBidi"/>
+          <w:iCs w:val="0"/>
+          <w:sz w:val="22"/>
+          <w:szCs w:val="22"/>
+        </w:rPr>
+      </w:pPr>
+      <w:hyperlink w:anchor="_Toc439342101" w:history="1">
+        <w:r>
+          <w:rPr>
+            <w:rStyle w:val="Hipercze"/>
+          </w:rPr>
+          <w:t>3.9.4</w:t>
+        </w:r>
+        <w:r>
+          <w:rPr>
+            <w:rFonts w:asciiTheme="minorHAnsi" w:eastAsiaTheme="minorEastAsia" w:hAnsiTheme="minorHAnsi" w:cstheme="minorBidi"/>
+            <w:iCs w:val="0"/>
+            <w:sz w:val="22"/>
+            <w:szCs w:val="22"/>
+          </w:rPr>
+          <w:tab/>
+        </w:r>
+        <w:r>
+          <w:rPr>
+            <w:rStyle w:val="Hipercze"/>
+          </w:rPr>
           <w:t>Protractor</w:t>
         </w:r>
         <w:r>
@@ -2500,7 +3171,7 @@
           <w:rPr>
             <w:webHidden/>
           </w:rPr>
-          <w:instrText xml:space="preserve"> PAGEREF _Toc438506449 \h </w:instrText>
+          <w:instrText xml:space="preserve"> PAGEREF _Toc439342101 \h </w:instrText>
         </w:r>
         <w:r>
           <w:rPr>
@@ -2517,7 +3188,7 @@
           <w:rPr>
             <w:webHidden/>
           </w:rPr>
-          <w:t>6</w:t>
+          <w:t>9</w:t>
         </w:r>
         <w:r>
           <w:rPr>
@@ -2537,7 +3208,7 @@
           <w:szCs w:val="22"/>
         </w:rPr>
       </w:pPr>
-      <w:hyperlink w:anchor="_Toc438506450" w:history="1">
+      <w:hyperlink w:anchor="_Toc439342102" w:history="1">
         <w:r>
           <w:rPr>
             <w:rStyle w:val="Hipercze"/>
@@ -2575,7 +3246,7 @@
           <w:rPr>
             <w:webHidden/>
           </w:rPr>
-          <w:instrText xml:space="preserve"> PAGEREF _Toc438506450 \h </w:instrText>
+          <w:instrText xml:space="preserve"> PAGEREF _Toc439342102 \h </w:instrText>
         </w:r>
         <w:r>
           <w:rPr>
@@ -2592,7 +3263,7 @@
           <w:rPr>
             <w:webHidden/>
           </w:rPr>
-          <w:t>7</w:t>
+          <w:t>10</w:t>
         </w:r>
         <w:r>
           <w:rPr>
@@ -2611,7 +3282,7 @@
           <w:szCs w:val="22"/>
         </w:rPr>
       </w:pPr>
-      <w:hyperlink w:anchor="_Toc438506451" w:history="1">
+      <w:hyperlink w:anchor="_Toc439342103" w:history="1">
         <w:r>
           <w:rPr>
             <w:rStyle w:val="Hipercze"/>
@@ -2648,7 +3319,7 @@
           <w:rPr>
             <w:webHidden/>
           </w:rPr>
-          <w:instrText xml:space="preserve"> PAGEREF _Toc438506451 \h </w:instrText>
+          <w:instrText xml:space="preserve"> PAGEREF _Toc439342103 \h </w:instrText>
         </w:r>
         <w:r>
           <w:rPr>
@@ -2665,7 +3336,7 @@
           <w:rPr>
             <w:webHidden/>
           </w:rPr>
-          <w:t>7</w:t>
+          <w:t>10</w:t>
         </w:r>
         <w:r>
           <w:rPr>
@@ -2684,7 +3355,7 @@
           <w:szCs w:val="22"/>
         </w:rPr>
       </w:pPr>
-      <w:hyperlink w:anchor="_Toc438506452" w:history="1">
+      <w:hyperlink w:anchor="_Toc439342104" w:history="1">
         <w:r>
           <w:rPr>
             <w:rStyle w:val="Hipercze"/>
@@ -2721,7 +3392,7 @@
           <w:rPr>
             <w:webHidden/>
           </w:rPr>
-          <w:instrText xml:space="preserve"> PAGEREF _Toc438506452 \h </w:instrText>
+          <w:instrText xml:space="preserve"> PAGEREF _Toc439342104 \h </w:instrText>
         </w:r>
         <w:r>
           <w:rPr>
@@ -2738,7 +3409,7 @@
           <w:rPr>
             <w:webHidden/>
           </w:rPr>
-          <w:t>7</w:t>
+          <w:t>10</w:t>
         </w:r>
         <w:r>
           <w:rPr>
@@ -2757,7 +3428,7 @@
           <w:szCs w:val="22"/>
         </w:rPr>
       </w:pPr>
-      <w:hyperlink w:anchor="_Toc438506453" w:history="1">
+      <w:hyperlink w:anchor="_Toc439342105" w:history="1">
         <w:r>
           <w:rPr>
             <w:rStyle w:val="Hipercze"/>
@@ -2794,7 +3465,7 @@
           <w:rPr>
             <w:webHidden/>
           </w:rPr>
-          <w:instrText xml:space="preserve"> PAGEREF _Toc438506453 \h </w:instrText>
+          <w:instrText xml:space="preserve"> PAGEREF _Toc439342105 \h </w:instrText>
         </w:r>
         <w:r>
           <w:rPr>
@@ -2811,7 +3482,7 @@
           <w:rPr>
             <w:webHidden/>
           </w:rPr>
-          <w:t>7</w:t>
+          <w:t>10</w:t>
         </w:r>
         <w:r>
           <w:rPr>
@@ -2831,7 +3502,7 @@
           <w:szCs w:val="22"/>
         </w:rPr>
       </w:pPr>
-      <w:hyperlink w:anchor="_Toc438506454" w:history="1">
+      <w:hyperlink w:anchor="_Toc439342106" w:history="1">
         <w:r>
           <w:rPr>
             <w:rStyle w:val="Hipercze"/>
@@ -2869,7 +3540,7 @@
           <w:rPr>
             <w:webHidden/>
           </w:rPr>
-          <w:instrText xml:space="preserve"> PAGEREF _Toc438506454 \h </w:instrText>
+          <w:instrText xml:space="preserve"> PAGEREF _Toc439342106 \h </w:instrText>
         </w:r>
         <w:r>
           <w:rPr>
@@ -2886,7 +3557,7 @@
           <w:rPr>
             <w:webHidden/>
           </w:rPr>
-          <w:t>8</w:t>
+          <w:t>11</w:t>
         </w:r>
         <w:r>
           <w:rPr>
@@ -2905,7 +3576,7 @@
           <w:szCs w:val="22"/>
         </w:rPr>
       </w:pPr>
-      <w:hyperlink w:anchor="_Toc438506455" w:history="1">
+      <w:hyperlink w:anchor="_Toc439342107" w:history="1">
         <w:r>
           <w:rPr>
             <w:rStyle w:val="Hipercze"/>
@@ -2942,7 +3613,7 @@
           <w:rPr>
             <w:webHidden/>
           </w:rPr>
-          <w:instrText xml:space="preserve"> PAGEREF _Toc438506455 \h </w:instrText>
+          <w:instrText xml:space="preserve"> PAGEREF _Toc439342107 \h </w:instrText>
         </w:r>
         <w:r>
           <w:rPr>
@@ -2959,7 +3630,7 @@
           <w:rPr>
             <w:webHidden/>
           </w:rPr>
-          <w:t>8</w:t>
+          <w:t>11</w:t>
         </w:r>
         <w:r>
           <w:rPr>
@@ -2978,7 +3649,7 @@
           <w:szCs w:val="22"/>
         </w:rPr>
       </w:pPr>
-      <w:hyperlink w:anchor="_Toc438506456" w:history="1">
+      <w:hyperlink w:anchor="_Toc439342108" w:history="1">
         <w:r>
           <w:rPr>
             <w:rStyle w:val="Hipercze"/>
@@ -3015,7 +3686,7 @@
           <w:rPr>
             <w:webHidden/>
           </w:rPr>
-          <w:instrText xml:space="preserve"> PAGEREF _Toc438506456 \h </w:instrText>
+          <w:instrText xml:space="preserve"> PAGEREF _Toc439342108 \h </w:instrText>
         </w:r>
         <w:r>
           <w:rPr>
@@ -3032,7 +3703,7 @@
           <w:rPr>
             <w:webHidden/>
           </w:rPr>
-          <w:t>8</w:t>
+          <w:t>11</w:t>
         </w:r>
         <w:r>
           <w:rPr>
@@ -3051,7 +3722,7 @@
           <w:szCs w:val="22"/>
         </w:rPr>
       </w:pPr>
-      <w:hyperlink w:anchor="_Toc438506457" w:history="1">
+      <w:hyperlink w:anchor="_Toc439342109" w:history="1">
         <w:r>
           <w:rPr>
             <w:rStyle w:val="Hipercze"/>
@@ -3088,7 +3759,7 @@
           <w:rPr>
             <w:webHidden/>
           </w:rPr>
-          <w:instrText xml:space="preserve"> PAGEREF _Toc438506457 \h </w:instrText>
+          <w:instrText xml:space="preserve"> PAGEREF _Toc439342109 \h </w:instrText>
         </w:r>
         <w:r>
           <w:rPr>
@@ -3105,7 +3776,80 @@
           <w:rPr>
             <w:webHidden/>
           </w:rPr>
-          <w:t>8</w:t>
+          <w:t>11</w:t>
+        </w:r>
+        <w:r>
+          <w:rPr>
+            <w:webHidden/>
+          </w:rPr>
+          <w:fldChar w:fldCharType="end"/>
+        </w:r>
+      </w:hyperlink>
+    </w:p>
+    <w:p>
+      <w:pPr>
+        <w:pStyle w:val="Spistreci2"/>
+        <w:rPr>
+          <w:rFonts w:asciiTheme="minorHAnsi" w:eastAsiaTheme="minorEastAsia" w:hAnsiTheme="minorHAnsi" w:cstheme="minorBidi"/>
+          <w:sz w:val="22"/>
+          <w:szCs w:val="22"/>
+        </w:rPr>
+      </w:pPr>
+      <w:hyperlink w:anchor="_Toc439342110" w:history="1">
+        <w:r>
+          <w:rPr>
+            <w:rStyle w:val="Hipercze"/>
+          </w:rPr>
+          <w:t>5.4</w:t>
+        </w:r>
+        <w:r>
+          <w:rPr>
+            <w:rFonts w:asciiTheme="minorHAnsi" w:eastAsiaTheme="minorEastAsia" w:hAnsiTheme="minorHAnsi" w:cstheme="minorBidi"/>
+            <w:sz w:val="22"/>
+            <w:szCs w:val="22"/>
+          </w:rPr>
+          <w:tab/>
+        </w:r>
+        <w:r>
+          <w:rPr>
+            <w:rStyle w:val="Hipercze"/>
+          </w:rPr>
+          <w:t>Panel administracyjny</w:t>
+        </w:r>
+        <w:r>
+          <w:rPr>
+            <w:webHidden/>
+          </w:rPr>
+          <w:tab/>
+        </w:r>
+        <w:r>
+          <w:rPr>
+            <w:webHidden/>
+          </w:rPr>
+          <w:fldChar w:fldCharType="begin"/>
+        </w:r>
+        <w:r>
+          <w:rPr>
+            <w:webHidden/>
+          </w:rPr>
+          <w:instrText xml:space="preserve"> PAGEREF _Toc439342110 \h </w:instrText>
+        </w:r>
+        <w:r>
+          <w:rPr>
+            <w:webHidden/>
+          </w:rPr>
+        </w:r>
+        <w:r>
+          <w:rPr>
+            <w:webHidden/>
+          </w:rPr>
+          <w:fldChar w:fldCharType="separate"/>
+        </w:r>
+        <w:r>
+          <w:rPr>
+            <w:webHidden/>
+          </w:rPr>
+          <w:t>11</w:t>
         </w:r>
         <w:r>
           <w:rPr>
@@ -3125,7 +3869,7 @@
           <w:szCs w:val="22"/>
         </w:rPr>
       </w:pPr>
-      <w:hyperlink w:anchor="_Toc438506458" w:history="1">
+      <w:hyperlink w:anchor="_Toc439342111" w:history="1">
         <w:r>
           <w:rPr>
             <w:rStyle w:val="Hipercze"/>
@@ -3145,7 +3889,7 @@
           <w:rPr>
             <w:rStyle w:val="Hipercze"/>
           </w:rPr>
-          <w:t>Algorytm steganograficzny</w:t>
+          <w:t>System ukrywania wiadomości</w:t>
         </w:r>
         <w:r>
           <w:rPr>
@@ -3163,7 +3907,7 @@
           <w:rPr>
             <w:webHidden/>
           </w:rPr>
-          <w:instrText xml:space="preserve"> PAGEREF _Toc438506458 \h </w:instrText>
+          <w:instrText xml:space="preserve"> PAGEREF _Toc439342111 \h </w:instrText>
         </w:r>
         <w:r>
           <w:rPr>
@@ -3180,7 +3924,7 @@
           <w:rPr>
             <w:webHidden/>
           </w:rPr>
-          <w:t>9</w:t>
+          <w:t>12</w:t>
         </w:r>
         <w:r>
           <w:rPr>
@@ -3199,7 +3943,7 @@
           <w:szCs w:val="22"/>
         </w:rPr>
       </w:pPr>
-      <w:hyperlink w:anchor="_Toc438506459" w:history="1">
+      <w:hyperlink w:anchor="_Toc439342112" w:history="1">
         <w:r>
           <w:rPr>
             <w:rStyle w:val="Hipercze"/>
@@ -3222,7 +3966,7 @@
           <w:rPr>
             <w:webHidden/>
           </w:rPr>
-          <w:instrText xml:space="preserve"> PAGEREF _Toc438506459 \h </w:instrText>
+          <w:instrText xml:space="preserve"> PAGEREF _Toc439342112 \h </w:instrText>
         </w:r>
         <w:r>
           <w:rPr>
@@ -3239,7 +3983,7 @@
           <w:rPr>
             <w:webHidden/>
           </w:rPr>
-          <w:t>9</w:t>
+          <w:t>12</w:t>
         </w:r>
         <w:r>
           <w:rPr>
@@ -3259,7 +4003,7 @@
           <w:szCs w:val="22"/>
         </w:rPr>
       </w:pPr>
-      <w:hyperlink w:anchor="_Toc438506460" w:history="1">
+      <w:hyperlink w:anchor="_Toc439342113" w:history="1">
         <w:r>
           <w:rPr>
             <w:rStyle w:val="Hipercze"/>
@@ -3279,7 +4023,7 @@
           <w:rPr>
             <w:rStyle w:val="Hipercze"/>
           </w:rPr>
-          <w:t>Zakończenie</w:t>
+          <w:t>Testy</w:t>
         </w:r>
         <w:r>
           <w:rPr>
@@ -3297,7 +4041,7 @@
           <w:rPr>
             <w:webHidden/>
           </w:rPr>
-          <w:instrText xml:space="preserve"> PAGEREF _Toc438506460 \h </w:instrText>
+          <w:instrText xml:space="preserve"> PAGEREF _Toc439342113 \h </w:instrText>
         </w:r>
         <w:r>
           <w:rPr>
@@ -3314,7 +4058,226 @@
           <w:rPr>
             <w:webHidden/>
           </w:rPr>
-          <w:t>10</w:t>
+          <w:t>13</w:t>
+        </w:r>
+        <w:r>
+          <w:rPr>
+            <w:webHidden/>
+          </w:rPr>
+          <w:fldChar w:fldCharType="end"/>
+        </w:r>
+      </w:hyperlink>
+    </w:p>
+    <w:p>
+      <w:pPr>
+        <w:pStyle w:val="Spistreci2"/>
+        <w:rPr>
+          <w:rFonts w:asciiTheme="minorHAnsi" w:eastAsiaTheme="minorEastAsia" w:hAnsiTheme="minorHAnsi" w:cstheme="minorBidi"/>
+          <w:sz w:val="22"/>
+          <w:szCs w:val="22"/>
+        </w:rPr>
+      </w:pPr>
+      <w:hyperlink w:anchor="_Toc439342114" w:history="1">
+        <w:r>
+          <w:rPr>
+            <w:rStyle w:val="Hipercze"/>
+          </w:rPr>
+          <w:t>7.1</w:t>
+        </w:r>
+        <w:r>
+          <w:rPr>
+            <w:rFonts w:asciiTheme="minorHAnsi" w:eastAsiaTheme="minorEastAsia" w:hAnsiTheme="minorHAnsi" w:cstheme="minorBidi"/>
+            <w:sz w:val="22"/>
+            <w:szCs w:val="22"/>
+          </w:rPr>
+          <w:tab/>
+        </w:r>
+        <w:r>
+          <w:rPr>
+            <w:rStyle w:val="Hipercze"/>
+          </w:rPr>
+          <w:t>Testy jednostkowe</w:t>
+        </w:r>
+        <w:r>
+          <w:rPr>
+            <w:webHidden/>
+          </w:rPr>
+          <w:tab/>
+        </w:r>
+        <w:r>
+          <w:rPr>
+            <w:webHidden/>
+          </w:rPr>
+          <w:fldChar w:fldCharType="begin"/>
+        </w:r>
+        <w:r>
+          <w:rPr>
+            <w:webHidden/>
+          </w:rPr>
+          <w:instrText xml:space="preserve"> PAGEREF _Toc439342114 \h </w:instrText>
+        </w:r>
+        <w:r>
+          <w:rPr>
+            <w:webHidden/>
+          </w:rPr>
+        </w:r>
+        <w:r>
+          <w:rPr>
+            <w:webHidden/>
+          </w:rPr>
+          <w:fldChar w:fldCharType="separate"/>
+        </w:r>
+        <w:r>
+          <w:rPr>
+            <w:webHidden/>
+          </w:rPr>
+          <w:t>13</w:t>
+        </w:r>
+        <w:r>
+          <w:rPr>
+            <w:webHidden/>
+          </w:rPr>
+          <w:fldChar w:fldCharType="end"/>
+        </w:r>
+      </w:hyperlink>
+    </w:p>
+    <w:p>
+      <w:pPr>
+        <w:pStyle w:val="Spistreci2"/>
+        <w:rPr>
+          <w:rFonts w:asciiTheme="minorHAnsi" w:eastAsiaTheme="minorEastAsia" w:hAnsiTheme="minorHAnsi" w:cstheme="minorBidi"/>
+          <w:sz w:val="22"/>
+          <w:szCs w:val="22"/>
+        </w:rPr>
+      </w:pPr>
+      <w:hyperlink w:anchor="_Toc439342115" w:history="1">
+        <w:r>
+          <w:rPr>
+            <w:rStyle w:val="Hipercze"/>
+          </w:rPr>
+          <w:t>7.2</w:t>
+        </w:r>
+        <w:r>
+          <w:rPr>
+            <w:rFonts w:asciiTheme="minorHAnsi" w:eastAsiaTheme="minorEastAsia" w:hAnsiTheme="minorHAnsi" w:cstheme="minorBidi"/>
+            <w:sz w:val="22"/>
+            <w:szCs w:val="22"/>
+          </w:rPr>
+          <w:tab/>
+        </w:r>
+        <w:r>
+          <w:rPr>
+            <w:rStyle w:val="Hipercze"/>
+          </w:rPr>
+          <w:t>Testy integracyjne</w:t>
+        </w:r>
+        <w:r>
+          <w:rPr>
+            <w:webHidden/>
+          </w:rPr>
+          <w:tab/>
+        </w:r>
+        <w:r>
+          <w:rPr>
+            <w:webHidden/>
+          </w:rPr>
+          <w:fldChar w:fldCharType="begin"/>
+        </w:r>
+        <w:r>
+          <w:rPr>
+            <w:webHidden/>
+          </w:rPr>
+          <w:instrText xml:space="preserve"> PAGEREF _Toc439342115 \h </w:instrText>
+        </w:r>
+        <w:r>
+          <w:rPr>
+            <w:webHidden/>
+          </w:rPr>
+        </w:r>
+        <w:r>
+          <w:rPr>
+            <w:webHidden/>
+          </w:rPr>
+          <w:fldChar w:fldCharType="separate"/>
+        </w:r>
+        <w:r>
+          <w:rPr>
+            <w:webHidden/>
+          </w:rPr>
+          <w:t>13</w:t>
+        </w:r>
+        <w:r>
+          <w:rPr>
+            <w:webHidden/>
+          </w:rPr>
+          <w:fldChar w:fldCharType="end"/>
+        </w:r>
+      </w:hyperlink>
+    </w:p>
+    <w:p>
+      <w:pPr>
+        <w:pStyle w:val="Spistreci2"/>
+        <w:rPr>
+          <w:rFonts w:asciiTheme="minorHAnsi" w:eastAsiaTheme="minorEastAsia" w:hAnsiTheme="minorHAnsi" w:cstheme="minorBidi"/>
+          <w:sz w:val="22"/>
+          <w:szCs w:val="22"/>
+        </w:rPr>
+      </w:pPr>
+      <w:hyperlink w:anchor="_Toc439342116" w:history="1">
+        <w:r>
+          <w:rPr>
+            <w:rStyle w:val="Hipercze"/>
+          </w:rPr>
+          <w:t>7.3</w:t>
+        </w:r>
+        <w:r>
+          <w:rPr>
+            <w:rFonts w:asciiTheme="minorHAnsi" w:eastAsiaTheme="minorEastAsia" w:hAnsiTheme="minorHAnsi" w:cstheme="minorBidi"/>
+            <w:sz w:val="22"/>
+            <w:szCs w:val="22"/>
+          </w:rPr>
+          <w:tab/>
+        </w:r>
+        <w:r>
+          <w:rPr>
+            <w:rStyle w:val="Hipercze"/>
+          </w:rPr>
+          <w:t>Testy funkcjonalne</w:t>
+        </w:r>
+        <w:r>
+          <w:rPr>
+            <w:webHidden/>
+          </w:rPr>
+          <w:tab/>
+        </w:r>
+        <w:r>
+          <w:rPr>
+            <w:webHidden/>
+          </w:rPr>
+          <w:fldChar w:fldCharType="begin"/>
+        </w:r>
+        <w:r>
+          <w:rPr>
+            <w:webHidden/>
+          </w:rPr>
+          <w:instrText xml:space="preserve"> PAGEREF _Toc439342116 \h </w:instrText>
+        </w:r>
+        <w:r>
+          <w:rPr>
+            <w:webHidden/>
+          </w:rPr>
+        </w:r>
+        <w:r>
+          <w:rPr>
+            <w:webHidden/>
+          </w:rPr>
+          <w:fldChar w:fldCharType="separate"/>
+        </w:r>
+        <w:r>
+          <w:rPr>
+            <w:webHidden/>
+          </w:rPr>
+          <w:t>13</w:t>
         </w:r>
         <w:r>
           <w:rPr>
@@ -3334,7 +4297,82 @@
           <w:szCs w:val="22"/>
         </w:rPr>
       </w:pPr>
-      <w:hyperlink w:anchor="_Toc438506461" w:history="1">
+      <w:hyperlink w:anchor="_Toc439342117" w:history="1">
+        <w:r>
+          <w:rPr>
+            <w:rStyle w:val="Hipercze"/>
+          </w:rPr>
+          <w:t>8.</w:t>
+        </w:r>
+        <w:r>
+          <w:rPr>
+            <w:rFonts w:asciiTheme="minorHAnsi" w:eastAsiaTheme="minorEastAsia" w:hAnsiTheme="minorHAnsi" w:cstheme="minorBidi"/>
+            <w:b w:val="0"/>
+            <w:sz w:val="22"/>
+            <w:szCs w:val="22"/>
+          </w:rPr>
+          <w:tab/>
+        </w:r>
+        <w:r>
+          <w:rPr>
+            <w:rStyle w:val="Hipercze"/>
+          </w:rPr>
+          <w:t>Zakończenie</w:t>
+        </w:r>
+        <w:r>
+          <w:rPr>
+            <w:webHidden/>
+          </w:rPr>
+          <w:tab/>
+        </w:r>
+        <w:r>
+          <w:rPr>
+            <w:webHidden/>
+          </w:rPr>
+          <w:fldChar w:fldCharType="begin"/>
+        </w:r>
+        <w:r>
+          <w:rPr>
+            <w:webHidden/>
+          </w:rPr>
+          <w:instrText xml:space="preserve"> PAGEREF _Toc439342117 \h </w:instrText>
+        </w:r>
+        <w:r>
+          <w:rPr>
+            <w:webHidden/>
+          </w:rPr>
+        </w:r>
+        <w:r>
+          <w:rPr>
+            <w:webHidden/>
+          </w:rPr>
+          <w:fldChar w:fldCharType="separate"/>
+        </w:r>
+        <w:r>
+          <w:rPr>
+            <w:webHidden/>
+          </w:rPr>
+          <w:t>14</w:t>
+        </w:r>
+        <w:r>
+          <w:rPr>
+            <w:webHidden/>
+          </w:rPr>
+          <w:fldChar w:fldCharType="end"/>
+        </w:r>
+      </w:hyperlink>
+    </w:p>
+    <w:p>
+      <w:pPr>
+        <w:pStyle w:val="Spistreci1"/>
+        <w:rPr>
+          <w:rFonts w:asciiTheme="minorHAnsi" w:eastAsiaTheme="minorEastAsia" w:hAnsiTheme="minorHAnsi" w:cstheme="minorBidi"/>
+          <w:b w:val="0"/>
+          <w:sz w:val="22"/>
+          <w:szCs w:val="22"/>
+        </w:rPr>
+      </w:pPr>
+      <w:hyperlink w:anchor="_Toc439342118" w:history="1">
         <w:r>
           <w:rPr>
             <w:rStyle w:val="Hipercze"/>
@@ -3357,7 +4395,7 @@
           <w:rPr>
             <w:webHidden/>
           </w:rPr>
-          <w:instrText xml:space="preserve"> PAGEREF _Toc438506461 \h </w:instrText>
+          <w:instrText xml:space="preserve"> PAGEREF _Toc439342118 \h </w:instrText>
         </w:r>
         <w:r>
           <w:rPr>
@@ -3374,7 +4412,7 @@
           <w:rPr>
             <w:webHidden/>
           </w:rPr>
-          <w:t>11</w:t>
+          <w:t>15</w:t>
         </w:r>
         <w:r>
           <w:rPr>
@@ -3420,7 +4458,7 @@
         <w:pStyle w:val="Nagwek1"/>
       </w:pPr>
       <w:bookmarkStart w:id="2" w:name="_Ref337062033"/>
-      <w:bookmarkStart w:id="3" w:name="_Toc438506422"/>
+      <w:bookmarkStart w:id="3" w:name="_Toc439342065"/>
       <w:r>
         <w:lastRenderedPageBreak/>
         <w:t>Wstęp</w:t>
@@ -3547,7 +4585,7 @@
       <w:pPr>
         <w:pStyle w:val="Nagwek2"/>
       </w:pPr>
-      <w:bookmarkStart w:id="4" w:name="_Toc438506423"/>
+      <w:bookmarkStart w:id="4" w:name="_Toc439342066"/>
       <w:r>
         <w:lastRenderedPageBreak/>
         <w:t>Cel i zakres pracy</w:t>
@@ -3584,7 +4622,7 @@
       <w:pPr>
         <w:pStyle w:val="Nagwek2"/>
       </w:pPr>
-      <w:bookmarkStart w:id="5" w:name="_Toc438506424"/>
+      <w:bookmarkStart w:id="5" w:name="_Toc439342067"/>
       <w:r>
         <w:t>Struktura pracy</w:t>
       </w:r>
@@ -3630,7 +4668,7 @@
       <w:pPr>
         <w:pStyle w:val="Nagwek1"/>
       </w:pPr>
-      <w:bookmarkStart w:id="6" w:name="_Toc438506425"/>
+      <w:bookmarkStart w:id="6" w:name="_Toc439342068"/>
       <w:r>
         <w:lastRenderedPageBreak/>
         <w:t>Wprowadzenie</w:t>
@@ -3641,7 +4679,7 @@
       <w:pPr>
         <w:pStyle w:val="Nagwek2"/>
       </w:pPr>
-      <w:bookmarkStart w:id="7" w:name="_Toc438506426"/>
+      <w:bookmarkStart w:id="7" w:name="_Toc439342069"/>
       <w:r>
         <w:t>Rys historyczny</w:t>
       </w:r>
@@ -3651,7 +4689,7 @@
       <w:pPr>
         <w:pStyle w:val="Nagwek2"/>
       </w:pPr>
-      <w:bookmarkStart w:id="8" w:name="_Toc438506427"/>
+      <w:bookmarkStart w:id="8" w:name="_Toc439342070"/>
       <w:r>
         <w:t>Idea steganografii</w:t>
       </w:r>
@@ -3661,7 +4699,7 @@
       <w:pPr>
         <w:pStyle w:val="Nagwek2"/>
       </w:pPr>
-      <w:bookmarkStart w:id="9" w:name="_Toc438506428"/>
+      <w:bookmarkStart w:id="9" w:name="_Toc439342071"/>
       <w:r>
         <w:t>Nośniki informacji umożliwiające zaimplementowanie steganografii</w:t>
       </w:r>
@@ -3671,7 +4709,7 @@
       <w:pPr>
         <w:pStyle w:val="Nagwek2"/>
       </w:pPr>
-      <w:bookmarkStart w:id="10" w:name="_Toc438506429"/>
+      <w:bookmarkStart w:id="10" w:name="_Toc439342072"/>
       <w:r>
         <w:t>Narzędzia komunikacji w Internecie</w:t>
       </w:r>
@@ -3681,7 +4719,7 @@
       <w:pPr>
         <w:pStyle w:val="Nagwek3"/>
       </w:pPr>
-      <w:bookmarkStart w:id="11" w:name="_Toc438506430"/>
+      <w:bookmarkStart w:id="11" w:name="_Toc439342073"/>
       <w:r>
         <w:t>Czat internetowy</w:t>
       </w:r>
@@ -3691,7 +4729,7 @@
       <w:pPr>
         <w:pStyle w:val="Nagwek3"/>
       </w:pPr>
-      <w:bookmarkStart w:id="12" w:name="_Toc438506431"/>
+      <w:bookmarkStart w:id="12" w:name="_Toc439342074"/>
       <w:r>
         <w:t>Forum internetowe</w:t>
       </w:r>
@@ -3701,7 +4739,7 @@
       <w:pPr>
         <w:pStyle w:val="Nagwek2"/>
       </w:pPr>
-      <w:bookmarkStart w:id="13" w:name="_Toc438506432"/>
+      <w:bookmarkStart w:id="13" w:name="_Toc439342075"/>
       <w:r>
         <w:t>Ste</w:t>
       </w:r>
@@ -3714,7 +4752,7 @@
       <w:pPr>
         <w:pStyle w:val="Nagwek1"/>
       </w:pPr>
-      <w:bookmarkStart w:id="14" w:name="_Toc438506433"/>
+      <w:bookmarkStart w:id="14" w:name="_Toc439342076"/>
       <w:r>
         <w:lastRenderedPageBreak/>
         <w:t>Przedstawienie użytych technologii</w:t>
@@ -3725,7 +4763,7 @@
       <w:pPr>
         <w:pStyle w:val="Nagwek2"/>
       </w:pPr>
-      <w:bookmarkStart w:id="15" w:name="_Toc438506443"/>
+      <w:bookmarkStart w:id="15" w:name="_Toc439342077"/>
       <w:r>
         <w:t>Git</w:t>
       </w:r>
@@ -3752,9 +4790,11 @@
       <w:pPr>
         <w:pStyle w:val="Nagwek2"/>
       </w:pPr>
+      <w:bookmarkStart w:id="16" w:name="_Toc439342078"/>
       <w:r>
         <w:t>JavaScript</w:t>
       </w:r>
+      <w:bookmarkEnd w:id="16"/>
     </w:p>
     <w:p>
       <w:pPr>
@@ -3807,7 +4847,7 @@
       <w:pPr>
         <w:pStyle w:val="Nagwek2"/>
       </w:pPr>
-      <w:bookmarkStart w:id="16" w:name="_Toc438506434"/>
+      <w:bookmarkStart w:id="17" w:name="_Toc439342079"/>
       <w:r>
         <w:t>Node</w:t>
       </w:r>
@@ -3817,15 +4857,17 @@
       <w:r>
         <w:t>JS</w:t>
       </w:r>
-      <w:bookmarkEnd w:id="16"/>
+      <w:bookmarkEnd w:id="17"/>
     </w:p>
     <w:p>
       <w:pPr>
         <w:pStyle w:val="Nagwek3"/>
       </w:pPr>
+      <w:bookmarkStart w:id="18" w:name="_Toc439342080"/>
       <w:r>
         <w:t>Platforma Node.JS</w:t>
       </w:r>
+      <w:bookmarkEnd w:id="18"/>
     </w:p>
     <w:p>
       <w:pPr>
@@ -3845,9 +4887,11 @@
       <w:pPr>
         <w:pStyle w:val="Nagwek3"/>
       </w:pPr>
+      <w:bookmarkStart w:id="19" w:name="_Toc439342081"/>
       <w:r>
         <w:t>Node Package Manager (NPM)</w:t>
       </w:r>
+      <w:bookmarkEnd w:id="19"/>
     </w:p>
     <w:p>
       <w:pPr>
@@ -3901,11 +4945,11 @@
       <w:pPr>
         <w:pStyle w:val="Nagwek2"/>
       </w:pPr>
-      <w:bookmarkStart w:id="17" w:name="_Toc438506436"/>
+      <w:bookmarkStart w:id="20" w:name="_Toc439342082"/>
       <w:r>
         <w:t>MongoDB</w:t>
       </w:r>
-      <w:bookmarkEnd w:id="17"/>
+      <w:bookmarkEnd w:id="20"/>
     </w:p>
     <w:p>
       <w:pPr>
@@ -3924,19 +4968,21 @@
       <w:pPr>
         <w:pStyle w:val="Nagwek2"/>
       </w:pPr>
-      <w:bookmarkStart w:id="18" w:name="_Toc438506435"/>
+      <w:bookmarkStart w:id="21" w:name="_Toc439342083"/>
       <w:r>
         <w:t>MeteorJS</w:t>
       </w:r>
-      <w:bookmarkEnd w:id="18"/>
+      <w:bookmarkEnd w:id="21"/>
     </w:p>
     <w:p>
       <w:pPr>
         <w:pStyle w:val="Nagwek3"/>
       </w:pPr>
+      <w:bookmarkStart w:id="22" w:name="_Toc439342084"/>
       <w:r>
         <w:t>Ogólny opis</w:t>
       </w:r>
+      <w:bookmarkEnd w:id="22"/>
     </w:p>
     <w:p>
       <w:pPr>
@@ -3976,9 +5022,11 @@
       <w:pPr>
         <w:pStyle w:val="Nagwek3"/>
       </w:pPr>
+      <w:bookmarkStart w:id="23" w:name="_Toc439342085"/>
       <w:r>
         <w:t>Struktura plików</w:t>
       </w:r>
+      <w:bookmarkEnd w:id="23"/>
     </w:p>
     <w:p>
       <w:pPr>
@@ -4077,9 +5125,11 @@
       <w:pPr>
         <w:pStyle w:val="Nagwek3"/>
       </w:pPr>
+      <w:bookmarkStart w:id="24" w:name="_Toc439342086"/>
       <w:r>
         <w:t>Modele i metody</w:t>
       </w:r>
+      <w:bookmarkEnd w:id="24"/>
     </w:p>
     <w:p>
       <w:pPr>
@@ -4097,8 +5147,29 @@
     </w:p>
     <w:p>
       <w:pPr>
+        <w:pStyle w:val="Legendanagwek"/>
+      </w:pPr>
+      <w:r>
+        <w:t>Listing 1. Przykład inicjalizacji kolekcji Messages dostępnej globalnie.</w:t>
+      </w:r>
+    </w:p>
+    <w:p>
+      <w:pPr>
+        <w:pStyle w:val="Listing"/>
+      </w:pPr>
+      <w:r>
+        <w:t>Messages = new Mongo.Collection("messages");</w:t>
+      </w:r>
+    </w:p>
+    <w:p>
+      <w:pPr>
         <w:pStyle w:val="Akapit"/>
       </w:pPr>
+    </w:p>
+    <w:p>
+      <w:pPr>
+        <w:pStyle w:val="Akapit"/>
+      </w:pPr>
       <w:r>
         <w:t xml:space="preserve">W MeteorJS używany jest po stronie serwera obiekt globalny </w:t>
       </w:r>
@@ -4168,21 +5239,253 @@
     </w:p>
     <w:p>
       <w:pPr>
+        <w:pStyle w:val="Legendanagwek"/>
+      </w:pPr>
+      <w:r>
+        <w:t>Listing 2</w:t>
+      </w:r>
+      <w:r>
+        <w:t>. Przykład metody publish, która zwraca wszystkie obiekty z kolekcji Rooms</w:t>
+      </w:r>
+    </w:p>
+    <w:p>
+      <w:pPr>
+        <w:pStyle w:val="Listing"/>
+        <w:shd w:val="clear" w:color="auto" w:fill="FFFFFF" w:themeFill="background1"/>
+        <w:rPr>
+          <w:shd w:val="clear" w:color="auto" w:fill="F8F8F8"/>
+        </w:rPr>
+      </w:pPr>
+      <w:r>
+        <w:rPr>
+          <w:shd w:val="clear" w:color="auto" w:fill="FFFFFF" w:themeFill="background1"/>
+        </w:rPr>
+        <w:t>Meteor.publish(</w:t>
+      </w:r>
+      <w:r>
+        <w:t>"rooms"</w:t>
+      </w:r>
+      <w:r>
+        <w:rPr>
+          <w:shd w:val="clear" w:color="auto" w:fill="F8F8F8"/>
+        </w:rPr>
+        <w:t xml:space="preserve">, </w:t>
+      </w:r>
+      <w:r>
+        <w:rPr>
+          <w:rFonts w:ascii="inherit" w:hAnsi="inherit"/>
+          <w:bCs/>
+        </w:rPr>
+        <w:t>function</w:t>
+      </w:r>
+      <w:r>
+        <w:t xml:space="preserve"> </w:t>
+      </w:r>
+      <w:r>
+        <w:rPr>
+          <w:rFonts w:ascii="inherit" w:hAnsi="inherit"/>
+        </w:rPr>
+        <w:t>()</w:t>
+      </w:r>
+      <w:r>
+        <w:t xml:space="preserve"> </w:t>
+      </w:r>
+      <w:r>
+        <w:rPr>
+          <w:shd w:val="clear" w:color="auto" w:fill="FFFFFF" w:themeFill="background1"/>
+        </w:rPr>
+        <w:t>{</w:t>
+      </w:r>
+    </w:p>
+    <w:p>
+      <w:pPr>
+        <w:pStyle w:val="Listing"/>
+        <w:shd w:val="clear" w:color="auto" w:fill="FFFFFF" w:themeFill="background1"/>
+        <w:rPr>
+          <w:shd w:val="clear" w:color="auto" w:fill="F8F8F8"/>
+        </w:rPr>
+      </w:pPr>
+      <w:r>
+        <w:rPr>
+          <w:shd w:val="clear" w:color="auto" w:fill="FFFFFF" w:themeFill="background1"/>
+        </w:rPr>
+        <w:t xml:space="preserve">  </w:t>
+      </w:r>
+      <w:r>
+        <w:rPr>
+          <w:bCs/>
+          <w:shd w:val="clear" w:color="auto" w:fill="FFFFFF" w:themeFill="background1"/>
+        </w:rPr>
+        <w:t>return</w:t>
+      </w:r>
+      <w:r>
+        <w:rPr>
+          <w:shd w:val="clear" w:color="auto" w:fill="FFFFFF" w:themeFill="background1"/>
+        </w:rPr>
+        <w:t xml:space="preserve"> Rooms.find({});</w:t>
+      </w:r>
+    </w:p>
+    <w:p>
+      <w:pPr>
+        <w:pStyle w:val="Listing"/>
+        <w:shd w:val="clear" w:color="auto" w:fill="FFFFFF" w:themeFill="background1"/>
+      </w:pPr>
+      <w:r>
+        <w:rPr>
+          <w:shd w:val="clear" w:color="auto" w:fill="FFFFFF" w:themeFill="background1"/>
+        </w:rPr>
+        <w:t>});</w:t>
+      </w:r>
+    </w:p>
+    <w:p>
+      <w:pPr>
         <w:pStyle w:val="Nagwek2"/>
-      </w:pPr>
-      <w:bookmarkStart w:id="19" w:name="_Toc438506437"/>
+        <w:numPr>
+          <w:ilvl w:val="0"/>
+          <w:numId w:val="0"/>
+        </w:numPr>
+      </w:pPr>
+      <w:bookmarkStart w:id="25" w:name="_Toc439342087"/>
+    </w:p>
+    <w:p>
+      <w:pPr>
+        <w:pStyle w:val="Legendanagwek"/>
+        <w:rPr>
+          <w:lang w:val="en-US"/>
+        </w:rPr>
+      </w:pPr>
+      <w:r>
+        <w:rPr>
+          <w:lang w:val="en-US"/>
+        </w:rPr>
+        <w:t>Listing 3</w:t>
+      </w:r>
+      <w:r>
+        <w:rPr>
+          <w:lang w:val="en-US"/>
+        </w:rPr>
+        <w:t>. Przykład użycia</w:t>
+      </w:r>
+      <w:r>
+        <w:rPr>
+          <w:lang w:val="en-US"/>
+        </w:rPr>
+        <w:t xml:space="preserve"> methods</w:t>
+      </w:r>
+      <w:r>
+        <w:rPr>
+          <w:lang w:val="en-US"/>
+        </w:rPr>
+        <w:t xml:space="preserve">. Podany kod tworzy dwie metody: foo oraz bar. </w:t>
+      </w:r>
+    </w:p>
+    <w:p>
+      <w:pPr>
+        <w:pStyle w:val="Listing"/>
+      </w:pPr>
+      <w:r>
+        <w:t>Meteor.methods({</w:t>
+      </w:r>
+    </w:p>
+    <w:p>
+      <w:pPr>
+        <w:pStyle w:val="Listing"/>
+      </w:pPr>
+      <w:r>
+        <w:t xml:space="preserve">  foo: function (arg1, arg2) {</w:t>
+      </w:r>
+    </w:p>
+    <w:p>
+      <w:pPr>
+        <w:pStyle w:val="Listing"/>
+      </w:pPr>
+      <w:r>
+        <w:t xml:space="preserve">    check(arg1, String);</w:t>
+      </w:r>
+    </w:p>
+    <w:p>
+      <w:pPr>
+        <w:pStyle w:val="Listing"/>
+      </w:pPr>
+      <w:r>
+        <w:t xml:space="preserve">    check(arg2, [Number]);</w:t>
+      </w:r>
+    </w:p>
+    <w:p>
+      <w:pPr>
+        <w:pStyle w:val="Listing"/>
+      </w:pPr>
+      <w:r>
+        <w:t xml:space="preserve">    return "some return value";</w:t>
+      </w:r>
+    </w:p>
+    <w:p>
+      <w:pPr>
+        <w:pStyle w:val="Listing"/>
+      </w:pPr>
+      <w:r>
+        <w:t xml:space="preserve">  },</w:t>
+      </w:r>
+    </w:p>
+    <w:p>
+      <w:pPr>
+        <w:pStyle w:val="Listing"/>
+      </w:pPr>
+    </w:p>
+    <w:p>
+      <w:pPr>
+        <w:pStyle w:val="Listing"/>
+      </w:pPr>
+      <w:r>
+        <w:t xml:space="preserve">  bar: function () {</w:t>
+      </w:r>
+    </w:p>
+    <w:p>
+      <w:pPr>
+        <w:pStyle w:val="Listing"/>
+      </w:pPr>
+      <w:r>
+        <w:lastRenderedPageBreak/>
+        <w:t xml:space="preserve">    return "baz";</w:t>
+      </w:r>
+    </w:p>
+    <w:p>
+      <w:pPr>
+        <w:pStyle w:val="Listing"/>
+      </w:pPr>
+      <w:r>
+        <w:t xml:space="preserve">  </w:t>
+      </w:r>
+      <w:r>
+        <w:t>}</w:t>
+      </w:r>
+    </w:p>
+    <w:p>
+      <w:pPr>
+        <w:pStyle w:val="Listing"/>
+      </w:pPr>
+      <w:r>
+        <w:t>});</w:t>
+      </w:r>
+    </w:p>
+    <w:p>
+      <w:pPr>
+        <w:pStyle w:val="Nagwek2"/>
+      </w:pPr>
       <w:r>
         <w:t>AngularJS (wersja 1.x)</w:t>
       </w:r>
-      <w:bookmarkEnd w:id="19"/>
+      <w:bookmarkEnd w:id="25"/>
     </w:p>
     <w:p>
       <w:pPr>
         <w:pStyle w:val="Nagwek3"/>
       </w:pPr>
+      <w:bookmarkStart w:id="26" w:name="_Toc439342088"/>
       <w:r>
         <w:t>Ogólny opis</w:t>
       </w:r>
+      <w:bookmarkEnd w:id="26"/>
     </w:p>
     <w:p>
       <w:pPr>
@@ -4205,128 +5508,586 @@
       <w:pPr>
         <w:pStyle w:val="Nagwek3"/>
       </w:pPr>
-      <w:r>
+      <w:bookmarkStart w:id="27" w:name="_Toc439342089"/>
+      <w:r>
+        <w:t>Jednostki</w:t>
+      </w:r>
+      <w:bookmarkEnd w:id="27"/>
+    </w:p>
+    <w:p>
+      <w:pPr>
+        <w:pStyle w:val="Akapit"/>
+      </w:pPr>
+      <w:r>
+        <w:t xml:space="preserve">AngularJS opiera się na modułach. Są to podstawowe jednostki w tej bibliotece, dzięki którym organizujemy całą aplikację. Do każdego modułu możemy wstrzyknąć inny moduł, przez co </w:t>
+      </w:r>
+      <w:r>
+        <w:t>tworzymy drzewo zależności i unikamy globalnego definiowania obiektów</w:t>
+      </w:r>
+      <w:r>
+        <w:t xml:space="preserve">. W bardzo dużym stopniu ułatwia to testowanie jednostkowe, ponieważ wstrzykujemy do testu tylko jeden moduł. </w:t>
+      </w:r>
+      <w:r>
+        <w:t>Wszystkie jednostki opisane poniżej tworzymy właśnie w modułach.</w:t>
+      </w:r>
+    </w:p>
+    <w:p>
+      <w:pPr>
+        <w:pStyle w:val="Legendanagwek"/>
+      </w:pPr>
+      <w:r>
+        <w:rPr>
+          <w:lang w:val="en-US"/>
+        </w:rPr>
+        <w:t xml:space="preserve">Listing </w:t>
+      </w:r>
+      <w:r>
+        <w:rPr>
+          <w:lang w:val="en-US"/>
+        </w:rPr>
+        <w:t>4</w:t>
+      </w:r>
+      <w:r>
+        <w:rPr>
+          <w:lang w:val="en-US"/>
+        </w:rPr>
+        <w:t xml:space="preserve">. </w:t>
+      </w:r>
+      <w:r>
+        <w:t>Przykład inicjalizacji modułu myApp wraz ze wstrzykniętym</w:t>
+      </w:r>
+      <w:r>
+        <w:t xml:space="preserve"> modułem restangular</w:t>
+      </w:r>
+    </w:p>
+    <w:p>
+      <w:pPr>
+        <w:pStyle w:val="Listing"/>
+      </w:pPr>
+      <w:r>
+        <w:t>var myApp = angular.module('myApp',['</w:t>
+      </w:r>
+      <w:r>
+        <w:t>restangular</w:t>
+      </w:r>
+      <w:r>
+        <w:t>']);</w:t>
+      </w:r>
+    </w:p>
+    <w:p>
+      <w:pPr>
+        <w:pStyle w:val="Akapit"/>
+      </w:pPr>
+    </w:p>
+    <w:p>
+      <w:pPr>
+        <w:pStyle w:val="Akapit"/>
+      </w:pPr>
+      <w:r>
+        <w:t>Rolę modelu we wz</w:t>
+      </w:r>
+      <w:r>
+        <w:t>o</w:t>
+      </w:r>
+      <w:r>
+        <w:t>r</w:t>
+      </w:r>
+      <w:r>
+        <w:t xml:space="preserve">cu MVC pełnią tutaj serwisy, takie jak: </w:t>
+      </w:r>
+      <w:r>
+        <w:rPr>
+          <w:rStyle w:val="symbol"/>
+        </w:rPr>
+        <w:t>service</w:t>
+      </w:r>
+      <w:r>
+        <w:t xml:space="preserve">, </w:t>
+      </w:r>
+      <w:r>
+        <w:rPr>
+          <w:rStyle w:val="symbol"/>
+        </w:rPr>
+        <w:t>factory</w:t>
+      </w:r>
+      <w:r>
+        <w:t xml:space="preserve">, </w:t>
+      </w:r>
+      <w:r>
+        <w:rPr>
+          <w:rStyle w:val="symbol"/>
+        </w:rPr>
+        <w:t>provider</w:t>
+      </w:r>
+      <w:r>
+        <w:t>.</w:t>
+      </w:r>
+      <w:r>
+        <w:t xml:space="preserve"> </w:t>
+      </w:r>
+      <w:r>
+        <w:t>Mają one dwie podstawowe cechy: AngularJS inicjalizuje je wtedy i tylko wtedy, gdy jakiś komponent od nich zależy, a także korzystają ze wzorca singleton, czyli każdy komponent otrzymuje tę samą, pojedynczą referencję do danego serwisu. Jednostki te odpowiadają głównie za logikę biznesową aplikacji oraz za komunikację z serwerem.</w:t>
+      </w:r>
+      <w:r>
+        <w:t xml:space="preserve"> Do serwisu możemy wstrzyknąć inny serwis.</w:t>
+      </w:r>
+    </w:p>
+    <w:p>
+      <w:pPr>
+        <w:pStyle w:val="Legendanagwek"/>
+        <w:rPr>
+          <w:lang w:val="en-US"/>
+        </w:rPr>
+      </w:pPr>
+      <w:r>
+        <w:rPr>
+          <w:lang w:val="en-US"/>
+        </w:rPr>
         <w:lastRenderedPageBreak/>
-        <w:t>Jednostki</w:t>
+        <w:t>Listing 5</w:t>
+      </w:r>
+      <w:r>
+        <w:rPr>
+          <w:lang w:val="en-US"/>
+        </w:rPr>
+        <w:t>. Przykład serwisu w AngularJS</w:t>
+      </w:r>
+    </w:p>
+    <w:p>
+      <w:pPr>
+        <w:pStyle w:val="Listing"/>
+        <w:jc w:val="left"/>
+      </w:pPr>
+      <w:r>
+        <w:t>angular.</w:t>
+      </w:r>
+    </w:p>
+    <w:p>
+      <w:pPr>
+        <w:pStyle w:val="Listing"/>
+        <w:jc w:val="left"/>
+      </w:pPr>
+      <w:r>
+        <w:t>module(</w:t>
+      </w:r>
+      <w:r>
+        <w:rPr>
+          <w:color w:val="DD1144"/>
+        </w:rPr>
+        <w:t>'myServiceModule'</w:t>
+      </w:r>
+      <w:r>
+        <w:t>, []).</w:t>
+      </w:r>
+    </w:p>
+    <w:p>
+      <w:pPr>
+        <w:pStyle w:val="Listing"/>
+        <w:jc w:val="left"/>
+      </w:pPr>
+      <w:r>
+        <w:t>factory(</w:t>
+      </w:r>
+      <w:r>
+        <w:rPr>
+          <w:color w:val="DD1144"/>
+        </w:rPr>
+        <w:t>'notify'</w:t>
+      </w:r>
+      <w:r>
+        <w:t>, [</w:t>
+      </w:r>
+      <w:r>
+        <w:rPr>
+          <w:color w:val="DD1144"/>
+        </w:rPr>
+        <w:t>'$window'</w:t>
+      </w:r>
+      <w:r>
+        <w:t>, function(win) {</w:t>
+      </w:r>
+    </w:p>
+    <w:p>
+      <w:pPr>
+        <w:pStyle w:val="Listing"/>
+        <w:jc w:val="left"/>
+      </w:pPr>
+      <w:r>
+        <w:t xml:space="preserve">   var msgs = [];</w:t>
+      </w:r>
+    </w:p>
+    <w:p>
+      <w:pPr>
+        <w:pStyle w:val="Listing"/>
+        <w:jc w:val="left"/>
+      </w:pPr>
+      <w:r>
+        <w:t xml:space="preserve">   return function(msg) {</w:t>
+      </w:r>
+    </w:p>
+    <w:p>
+      <w:pPr>
+        <w:pStyle w:val="Listing"/>
+        <w:jc w:val="left"/>
+      </w:pPr>
+      <w:r>
+        <w:t xml:space="preserve">     msgs.push(msg);</w:t>
+      </w:r>
+    </w:p>
+    <w:p>
+      <w:pPr>
+        <w:pStyle w:val="Listing"/>
+        <w:jc w:val="left"/>
+      </w:pPr>
+      <w:r>
+        <w:t xml:space="preserve">     if (msgs.length == </w:t>
+      </w:r>
+      <w:r>
+        <w:rPr>
+          <w:color w:val="445588"/>
+        </w:rPr>
+        <w:t>3</w:t>
+      </w:r>
+      <w:r>
+        <w:t>) {</w:t>
+      </w:r>
+    </w:p>
+    <w:p>
+      <w:pPr>
+        <w:pStyle w:val="Listing"/>
+        <w:jc w:val="left"/>
+      </w:pPr>
+      <w:r>
+        <w:t xml:space="preserve">       win.alert(msgs.join(</w:t>
+      </w:r>
+      <w:r>
+        <w:rPr>
+          <w:color w:val="DD1144"/>
+        </w:rPr>
+        <w:t>"\n"</w:t>
+      </w:r>
+      <w:r>
+        <w:t>));</w:t>
+      </w:r>
+    </w:p>
+    <w:p>
+      <w:pPr>
+        <w:pStyle w:val="Listing"/>
+        <w:jc w:val="left"/>
+      </w:pPr>
+      <w:r>
+        <w:t xml:space="preserve">       msgs = [];</w:t>
+      </w:r>
+    </w:p>
+    <w:p>
+      <w:pPr>
+        <w:pStyle w:val="Listing"/>
+        <w:jc w:val="left"/>
+      </w:pPr>
+      <w:r>
+        <w:t xml:space="preserve">     }</w:t>
+      </w:r>
+    </w:p>
+    <w:p>
+      <w:pPr>
+        <w:pStyle w:val="Listing"/>
+        <w:jc w:val="left"/>
+      </w:pPr>
+      <w:r>
+        <w:t xml:space="preserve">   };</w:t>
+      </w:r>
+    </w:p>
+    <w:p>
+      <w:pPr>
+        <w:pStyle w:val="Listing"/>
+        <w:jc w:val="left"/>
+        <w:rPr>
+          <w:sz w:val="14"/>
+          <w:szCs w:val="14"/>
+        </w:rPr>
+      </w:pPr>
+      <w:r>
+        <w:t xml:space="preserve"> }]);</w:t>
+      </w:r>
+    </w:p>
+    <w:p>
+      <w:pPr>
+        <w:pStyle w:val="Akapit"/>
+      </w:pPr>
+    </w:p>
+    <w:p>
+      <w:pPr>
+        <w:pStyle w:val="Akapit"/>
+      </w:pPr>
+      <w:r>
+        <w:t>Jedną z podstawowych jednostek w AngularJS są kontrolery, czyli literka C we wzorcu MVC. Odpowiadają one za zarządzanie danymi w widoku oraz za wykorzystywanie serwisów. Są łącznikiem między warstwą logiki a warstwą prezentacji aplikacji. W przeciwieństwie do serwisów, które są inicjalizowane tylko raz w trakcie używania aplikacji, kontrolery są tworzone za każdym razem, gdy dany widok od nich zależy i niszczone, gdy są już nieużywane. Ma to ogromne znaczenie w procesie projektowania aplikacji. Kontrolery powinny zawierać jak najmniej kodu i nie zarządzać logiką biznesową, ze względu na t</w:t>
+      </w:r>
+      <w:r>
+        <w:t>o, że nie przechowują danych (są niszczone) i nie da się ich wstrzyknąć do innego komponentu.</w:t>
+      </w:r>
+    </w:p>
+    <w:p>
+      <w:pPr>
+        <w:pStyle w:val="Legendanagwek"/>
+      </w:pPr>
+      <w:r>
+        <w:rPr>
+          <w:lang w:val="en-US"/>
+        </w:rPr>
+        <w:t xml:space="preserve">Listing </w:t>
+      </w:r>
+      <w:r>
+        <w:rPr>
+          <w:lang w:val="en-US"/>
+        </w:rPr>
+        <w:t>6</w:t>
+      </w:r>
+      <w:r>
+        <w:rPr>
+          <w:lang w:val="en-US"/>
+        </w:rPr>
+        <w:t xml:space="preserve">. </w:t>
+      </w:r>
+      <w:r>
+        <w:t>Przykład kontrolera</w:t>
+      </w:r>
+      <w:r>
+        <w:t xml:space="preserve"> ze wstrzykniętym serwisem $scope</w:t>
+      </w:r>
+      <w:r>
+        <w:t xml:space="preserve"> w AngularJS</w:t>
+      </w:r>
+    </w:p>
+    <w:p>
+      <w:pPr>
+        <w:pStyle w:val="Listing"/>
+        <w:jc w:val="left"/>
+      </w:pPr>
+      <w:r>
+        <w:t>myApp</w:t>
+      </w:r>
+      <w:r>
+        <w:t xml:space="preserve">.controller('DoubleController', </w:t>
+      </w:r>
+      <w:r>
+        <w:t xml:space="preserve">['$scope', </w:t>
+      </w:r>
+      <w:r>
+        <w:t>function($scope) {</w:t>
+      </w:r>
+    </w:p>
+    <w:p>
+      <w:pPr>
+        <w:pStyle w:val="Listing"/>
+        <w:jc w:val="left"/>
+      </w:pPr>
+      <w:r>
+        <w:t xml:space="preserve">  $scope.double = function(value) { </w:t>
+      </w:r>
+    </w:p>
+    <w:p>
+      <w:pPr>
+        <w:pStyle w:val="Listing"/>
+        <w:jc w:val="left"/>
+      </w:pPr>
+      <w:r>
+        <w:tab/>
+      </w:r>
+      <w:r>
+        <w:tab/>
+      </w:r>
+      <w:r>
+        <w:t xml:space="preserve">return value * 2; </w:t>
+      </w:r>
+    </w:p>
+    <w:p>
+      <w:pPr>
+        <w:pStyle w:val="Listing"/>
+        <w:jc w:val="left"/>
+      </w:pPr>
+      <w:r>
+        <w:t xml:space="preserve">  </w:t>
+      </w:r>
+      <w:r>
+        <w:t>};</w:t>
+      </w:r>
+    </w:p>
+    <w:p>
+      <w:pPr>
+        <w:pStyle w:val="Listing"/>
+        <w:jc w:val="left"/>
+        <w:rPr>
+          <w:lang w:val="pl-PL"/>
+        </w:rPr>
+      </w:pPr>
+      <w:r>
+        <w:rPr>
+          <w:lang w:val="pl-PL"/>
+        </w:rPr>
+        <w:t>}]);</w:t>
+      </w:r>
+    </w:p>
+    <w:p>
+      <w:pPr>
+        <w:pStyle w:val="Akapit"/>
+      </w:pPr>
+    </w:p>
+    <w:p>
+      <w:pPr>
+        <w:pStyle w:val="Akapit"/>
+      </w:pPr>
+      <w:r>
+        <w:t xml:space="preserve">Esencją AngularJS są dyrektywy. To właśnie dzięki nim ta biblioteka zyskała taką popularność. Jak wiadomo, HTML ma ograniczoną liczbę elementów i atrybutów. Często brakuje jakiegoś </w:t>
+      </w:r>
+      <w:r>
+        <w:t xml:space="preserve">znacznika lub chcielibyśmy nie powielać tego samego kodu (ewentualnie w małym stopniu różniącego się) w różnych częściach aplikacji. Z pomocą przychodzą tutaj właśnie dyrektywy. </w:t>
+      </w:r>
+    </w:p>
+    <w:p>
+      <w:pPr>
+        <w:pStyle w:val="Legendanagwek"/>
+      </w:pPr>
+      <w:r>
+        <w:lastRenderedPageBreak/>
+        <w:t>Listing 7. Przykład dyrektywy w AngularJS</w:t>
       </w:r>
     </w:p>
     <w:p>
       <w:pPr>
         <w:pStyle w:val="Nagwek3"/>
+        <w:numPr>
+          <w:ilvl w:val="0"/>
+          <w:numId w:val="0"/>
+        </w:numPr>
+      </w:pPr>
+      <w:bookmarkStart w:id="28" w:name="_Toc439342090"/>
+    </w:p>
+    <w:p>
+      <w:pPr>
+        <w:pStyle w:val="Nagwek3"/>
+      </w:pPr>
+      <w:r>
+        <w:t>Two-way binding</w:t>
+      </w:r>
+    </w:p>
+    <w:p>
+      <w:pPr>
+        <w:pStyle w:val="Nagwek3"/>
       </w:pPr>
       <w:r>
         <w:t>Angular-Meteor</w:t>
       </w:r>
+      <w:bookmarkEnd w:id="28"/>
     </w:p>
     <w:p>
       <w:pPr>
         <w:pStyle w:val="Nagwek2"/>
       </w:pPr>
-      <w:bookmarkStart w:id="20" w:name="_Toc438506438"/>
+      <w:bookmarkStart w:id="29" w:name="_Toc439342091"/>
       <w:r>
         <w:t>Preprocessory</w:t>
       </w:r>
-      <w:bookmarkEnd w:id="20"/>
+      <w:bookmarkEnd w:id="29"/>
     </w:p>
     <w:p>
       <w:pPr>
         <w:pStyle w:val="Nagwek3"/>
       </w:pPr>
-      <w:bookmarkStart w:id="21" w:name="_Toc438506439"/>
+      <w:bookmarkStart w:id="30" w:name="_Toc439342092"/>
       <w:r>
         <w:t>CoffeeScript</w:t>
       </w:r>
-      <w:bookmarkEnd w:id="21"/>
+      <w:bookmarkEnd w:id="30"/>
     </w:p>
     <w:p>
       <w:pPr>
         <w:pStyle w:val="Nagwek3"/>
       </w:pPr>
-      <w:bookmarkStart w:id="22" w:name="_Toc438506440"/>
+      <w:bookmarkStart w:id="31" w:name="_Toc439342093"/>
       <w:r>
         <w:t>Jade</w:t>
       </w:r>
-      <w:bookmarkEnd w:id="22"/>
+      <w:bookmarkEnd w:id="31"/>
     </w:p>
     <w:p>
       <w:pPr>
         <w:pStyle w:val="Nagwek3"/>
       </w:pPr>
-      <w:bookmarkStart w:id="23" w:name="_Toc438506441"/>
+      <w:bookmarkStart w:id="32" w:name="_Toc439342094"/>
       <w:r>
         <w:t>Less</w:t>
       </w:r>
-      <w:bookmarkEnd w:id="23"/>
+      <w:bookmarkEnd w:id="32"/>
     </w:p>
     <w:p>
       <w:pPr>
         <w:pStyle w:val="Nagwek2"/>
       </w:pPr>
-      <w:bookmarkStart w:id="24" w:name="_Toc438506442"/>
+      <w:bookmarkStart w:id="33" w:name="_Toc439342095"/>
       <w:r>
         <w:t>Narzędzia do zarządzania projektem</w:t>
       </w:r>
-      <w:bookmarkEnd w:id="24"/>
+      <w:bookmarkEnd w:id="33"/>
     </w:p>
     <w:p>
       <w:pPr>
         <w:pStyle w:val="Nagwek3"/>
       </w:pPr>
-      <w:bookmarkStart w:id="25" w:name="_Toc438506444"/>
+      <w:bookmarkStart w:id="34" w:name="_Toc439342096"/>
       <w:r>
         <w:t>TravisCI</w:t>
       </w:r>
-      <w:bookmarkEnd w:id="25"/>
+      <w:bookmarkEnd w:id="34"/>
     </w:p>
     <w:p>
       <w:pPr>
         <w:pStyle w:val="Nagwek2"/>
       </w:pPr>
-      <w:bookmarkStart w:id="26" w:name="_Toc438506445"/>
+      <w:bookmarkStart w:id="35" w:name="_Toc439342097"/>
       <w:r>
         <w:t>Narzędzia do testowania</w:t>
       </w:r>
-      <w:bookmarkEnd w:id="26"/>
+      <w:bookmarkEnd w:id="35"/>
     </w:p>
     <w:p>
       <w:pPr>
         <w:pStyle w:val="Nagwek3"/>
       </w:pPr>
-      <w:bookmarkStart w:id="27" w:name="_Toc438506446"/>
+      <w:bookmarkStart w:id="36" w:name="_Toc439342098"/>
       <w:r>
         <w:t>GulpJS</w:t>
       </w:r>
-      <w:bookmarkEnd w:id="27"/>
+      <w:bookmarkEnd w:id="36"/>
     </w:p>
     <w:p>
       <w:pPr>
         <w:pStyle w:val="Nagwek3"/>
       </w:pPr>
-      <w:bookmarkStart w:id="28" w:name="_Toc438506447"/>
+      <w:bookmarkStart w:id="37" w:name="_Toc439342099"/>
       <w:r>
         <w:t>Jasmine</w:t>
       </w:r>
-      <w:bookmarkEnd w:id="28"/>
+      <w:bookmarkEnd w:id="37"/>
     </w:p>
     <w:p>
       <w:pPr>
         <w:pStyle w:val="Nagwek3"/>
       </w:pPr>
-      <w:bookmarkStart w:id="29" w:name="_Toc438506448"/>
+      <w:bookmarkStart w:id="38" w:name="_Toc439342100"/>
       <w:r>
         <w:t>Karma</w:t>
       </w:r>
-      <w:bookmarkEnd w:id="29"/>
+      <w:bookmarkEnd w:id="38"/>
     </w:p>
     <w:p>
       <w:pPr>
         <w:pStyle w:val="Nagwek3"/>
       </w:pPr>
-      <w:bookmarkStart w:id="30" w:name="_Toc438506449"/>
+      <w:bookmarkStart w:id="39" w:name="_Toc439342101"/>
       <w:r>
         <w:t>Protractor</w:t>
       </w:r>
-      <w:bookmarkEnd w:id="30"/>
+      <w:bookmarkEnd w:id="39"/>
     </w:p>
     <w:p>
       <w:pPr>
@@ -4337,91 +6098,93 @@
       <w:pPr>
         <w:pStyle w:val="Nagwek1"/>
       </w:pPr>
-      <w:bookmarkStart w:id="31" w:name="_Toc438506450"/>
+      <w:bookmarkStart w:id="40" w:name="_Toc439342102"/>
       <w:r>
         <w:lastRenderedPageBreak/>
         <w:t>Budowa aplikacji</w:t>
       </w:r>
-      <w:bookmarkEnd w:id="31"/>
+      <w:bookmarkEnd w:id="40"/>
     </w:p>
     <w:p>
       <w:pPr>
         <w:pStyle w:val="Nagwek2"/>
       </w:pPr>
-      <w:bookmarkStart w:id="32" w:name="_Toc438506451"/>
+      <w:bookmarkStart w:id="41" w:name="_Toc439342103"/>
       <w:r>
         <w:t>Struktura plików i folderów</w:t>
       </w:r>
-      <w:bookmarkEnd w:id="32"/>
+      <w:bookmarkEnd w:id="41"/>
     </w:p>
     <w:p>
       <w:pPr>
         <w:pStyle w:val="Nagwek2"/>
       </w:pPr>
-      <w:bookmarkStart w:id="33" w:name="_Toc438506452"/>
+      <w:bookmarkStart w:id="42" w:name="_Toc439342104"/>
       <w:r>
         <w:t>Modele w bazie danych</w:t>
       </w:r>
-      <w:bookmarkEnd w:id="33"/>
+      <w:bookmarkEnd w:id="42"/>
     </w:p>
     <w:p>
       <w:pPr>
         <w:pStyle w:val="Nagwek2"/>
       </w:pPr>
-      <w:bookmarkStart w:id="34" w:name="_Toc438506453"/>
+      <w:bookmarkStart w:id="43" w:name="_Toc439342105"/>
       <w:r>
         <w:t>Jednostki w aplikacji</w:t>
       </w:r>
-      <w:bookmarkEnd w:id="34"/>
+      <w:bookmarkEnd w:id="43"/>
     </w:p>
     <w:p>
       <w:pPr>
         <w:pStyle w:val="Nagwek1"/>
       </w:pPr>
-      <w:bookmarkStart w:id="35" w:name="_Toc438506454"/>
+      <w:bookmarkStart w:id="44" w:name="_Toc439342106"/>
       <w:r>
         <w:lastRenderedPageBreak/>
         <w:t>System uwierzytelniania i autoryzacji</w:t>
       </w:r>
-      <w:bookmarkEnd w:id="35"/>
+      <w:bookmarkEnd w:id="44"/>
     </w:p>
     <w:p>
       <w:pPr>
         <w:pStyle w:val="Nagwek2"/>
       </w:pPr>
-      <w:bookmarkStart w:id="36" w:name="_Toc438506455"/>
+      <w:bookmarkStart w:id="45" w:name="_Toc439342107"/>
       <w:r>
         <w:t>Rejestrowanie i logowanie użytkowników</w:t>
       </w:r>
-      <w:bookmarkEnd w:id="36"/>
+      <w:bookmarkEnd w:id="45"/>
     </w:p>
     <w:p>
       <w:pPr>
         <w:pStyle w:val="Nagwek2"/>
       </w:pPr>
-      <w:bookmarkStart w:id="37" w:name="_Toc438506456"/>
+      <w:bookmarkStart w:id="46" w:name="_Toc439342108"/>
       <w:r>
         <w:t>Role</w:t>
       </w:r>
-      <w:bookmarkEnd w:id="37"/>
+      <w:bookmarkEnd w:id="46"/>
     </w:p>
     <w:p>
       <w:pPr>
         <w:pStyle w:val="Nagwek2"/>
       </w:pPr>
-      <w:bookmarkStart w:id="38" w:name="_Toc438506457"/>
+      <w:bookmarkStart w:id="47" w:name="_Toc439342109"/>
       <w:r>
         <w:t>Struktura ról</w:t>
       </w:r>
-      <w:bookmarkEnd w:id="38"/>
+      <w:bookmarkEnd w:id="47"/>
     </w:p>
     <w:p>
       <w:pPr>
         <w:pStyle w:val="Nagwek2"/>
       </w:pPr>
+      <w:bookmarkStart w:id="48" w:name="_Toc439342110"/>
       <w:r>
         <w:t>Panel administracyjny</w:t>
       </w:r>
+      <w:bookmarkEnd w:id="48"/>
     </w:p>
     <w:p>
       <w:pPr>
@@ -4432,61 +6195,71 @@
       <w:pPr>
         <w:pStyle w:val="Nagwek1"/>
       </w:pPr>
+      <w:bookmarkStart w:id="49" w:name="_Toc439342111"/>
       <w:r>
         <w:lastRenderedPageBreak/>
         <w:t>System ukrywania wiadomości</w:t>
       </w:r>
+      <w:bookmarkEnd w:id="49"/>
     </w:p>
     <w:p>
       <w:pPr>
         <w:pStyle w:val="Nagwek2"/>
       </w:pPr>
-      <w:bookmarkStart w:id="39" w:name="_Toc438506459"/>
-      <w:bookmarkEnd w:id="39"/>
+      <w:bookmarkStart w:id="50" w:name="_Toc439342112"/>
+      <w:bookmarkEnd w:id="50"/>
     </w:p>
     <w:p>
       <w:pPr>
         <w:pStyle w:val="Nagwek1"/>
       </w:pPr>
+      <w:bookmarkStart w:id="51" w:name="_Toc439342113"/>
       <w:r>
         <w:lastRenderedPageBreak/>
         <w:t>Testy</w:t>
       </w:r>
+      <w:bookmarkEnd w:id="51"/>
     </w:p>
     <w:p>
       <w:pPr>
         <w:pStyle w:val="Nagwek2"/>
       </w:pPr>
+      <w:bookmarkStart w:id="52" w:name="_Toc439342114"/>
       <w:r>
         <w:t>Testy jednostkowe</w:t>
       </w:r>
+      <w:bookmarkEnd w:id="52"/>
     </w:p>
     <w:p>
       <w:pPr>
         <w:pStyle w:val="Nagwek2"/>
       </w:pPr>
+      <w:bookmarkStart w:id="53" w:name="_Toc439342115"/>
       <w:r>
         <w:t>Testy integracyjne</w:t>
       </w:r>
+      <w:bookmarkEnd w:id="53"/>
     </w:p>
     <w:p>
       <w:pPr>
         <w:pStyle w:val="Nagwek2"/>
       </w:pPr>
+      <w:bookmarkStart w:id="54" w:name="_Toc439342116"/>
       <w:r>
         <w:t>Testy funkcjonalne</w:t>
       </w:r>
+      <w:bookmarkEnd w:id="54"/>
     </w:p>
     <w:p>
       <w:pPr>
         <w:pStyle w:val="Nagwek1"/>
       </w:pPr>
-      <w:bookmarkStart w:id="40" w:name="_Toc438506460"/>
+      <w:bookmarkStart w:id="55" w:name="_Toc439342117"/>
       <w:r>
         <w:lastRenderedPageBreak/>
         <w:t>Zakończenie</w:t>
       </w:r>
-      <w:bookmarkEnd w:id="40"/>
+      <w:bookmarkEnd w:id="55"/>
     </w:p>
     <w:p>
       <w:pPr>
@@ -4524,18 +6297,18 @@
           <w:numId w:val="0"/>
         </w:numPr>
       </w:pPr>
-      <w:bookmarkStart w:id="41" w:name="_Toc438506461"/>
+      <w:bookmarkStart w:id="56" w:name="_Toc439342118"/>
       <w:r>
         <w:lastRenderedPageBreak/>
         <w:t>Literatura</w:t>
       </w:r>
-      <w:bookmarkEnd w:id="41"/>
+      <w:bookmarkEnd w:id="56"/>
     </w:p>
     <w:p>
       <w:pPr>
         <w:pStyle w:val="Bibliografia"/>
       </w:pPr>
-      <w:bookmarkStart w:id="42" w:name="_Ref202785753"/>
+      <w:bookmarkStart w:id="57" w:name="_Ref202785753"/>
       <w:r>
         <w:rPr>
           <w:noProof/>
@@ -4551,13 +6324,13 @@
       <w:r>
         <w:t>, data</w:t>
       </w:r>
-      <w:bookmarkEnd w:id="42"/>
+      <w:bookmarkEnd w:id="57"/>
     </w:p>
     <w:p>
       <w:pPr>
         <w:pStyle w:val="Bibliografia"/>
       </w:pPr>
-      <w:bookmarkStart w:id="43" w:name="_Ref202785755"/>
+      <w:bookmarkStart w:id="58" w:name="_Ref202785755"/>
       <w:r>
         <w:rPr>
           <w:noProof/>
@@ -4567,7 +6340,7 @@
       <w:r>
         <w:t>: Tytuł, Informacje wydawnicze, data</w:t>
       </w:r>
-      <w:bookmarkEnd w:id="43"/>
+      <w:bookmarkEnd w:id="58"/>
     </w:p>
     <w:sectPr>
       <w:pgSz w:w="11907" w:h="16840"/>
@@ -4674,7 +6447,7 @@
         <w:noProof/>
         <w:sz w:val="20"/>
       </w:rPr>
-      <w:t>8</w:t>
+      <w:t>11</w:t>
     </w:r>
     <w:r>
       <w:rPr>
@@ -4708,7 +6481,7 @@
           <w:noProof/>
           <w:sz w:val="20"/>
         </w:rPr>
-        <w:instrText>16</w:instrText>
+        <w:instrText>19</w:instrText>
       </w:r>
     </w:fldSimple>
     <w:r>
@@ -4728,7 +6501,7 @@
         <w:noProof/>
         <w:sz w:val="20"/>
       </w:rPr>
-      <w:t>14</w:t>
+      <w:t>17</w:t>
     </w:r>
     <w:r>
       <w:rPr>
@@ -4766,7 +6539,7 @@
         <w:noProof/>
         <w:sz w:val="18"/>
       </w:rPr>
-      <w:t>2015-12-31</w:t>
+      <w:t>2016-01-01</w:t>
     </w:r>
     <w:r>
       <w:rPr>
@@ -4918,7 +6691,7 @@
         <w:noProof/>
         <w:sz w:val="18"/>
       </w:rPr>
-      <w:t>2015-55-31</w:t>
+      <w:t>2016-04-1</w:t>
     </w:r>
     <w:r>
       <w:rPr>
@@ -5070,7 +6843,7 @@
         <w:noProof/>
         <w:sz w:val="18"/>
       </w:rPr>
-      <w:t>2015-12-31</w:t>
+      <w:t>2016-01-01</w:t>
     </w:r>
     <w:r>
       <w:rPr>
@@ -6715,6 +8488,116 @@
       <w:contextualSpacing/>
     </w:pPr>
   </w:style>
+  <w:style w:type="paragraph" w:styleId="HTML-wstpniesformatowany">
+    <w:name w:val="HTML Preformatted"/>
+    <w:basedOn w:val="Normalny"/>
+    <w:link w:val="HTML-wstpniesformatowanyZnak"/>
+    <w:uiPriority w:val="99"/>
+    <w:semiHidden/>
+    <w:unhideWhenUsed/>
+    <w:rsid w:val="00240C2E"/>
+    <w:pPr>
+      <w:tabs>
+        <w:tab w:val="left" w:pos="916"/>
+        <w:tab w:val="left" w:pos="1832"/>
+        <w:tab w:val="left" w:pos="2748"/>
+        <w:tab w:val="left" w:pos="3664"/>
+        <w:tab w:val="left" w:pos="4580"/>
+        <w:tab w:val="left" w:pos="5496"/>
+        <w:tab w:val="left" w:pos="6412"/>
+        <w:tab w:val="left" w:pos="7328"/>
+        <w:tab w:val="left" w:pos="8244"/>
+        <w:tab w:val="left" w:pos="9160"/>
+        <w:tab w:val="left" w:pos="10076"/>
+        <w:tab w:val="left" w:pos="10992"/>
+        <w:tab w:val="left" w:pos="11908"/>
+        <w:tab w:val="left" w:pos="12824"/>
+        <w:tab w:val="left" w:pos="13740"/>
+        <w:tab w:val="left" w:pos="14656"/>
+      </w:tabs>
+      <w:jc w:val="left"/>
+    </w:pPr>
+    <w:rPr>
+      <w:rFonts w:ascii="Courier New" w:hAnsi="Courier New" w:cs="Courier New"/>
+      <w:sz w:val="20"/>
+    </w:rPr>
+  </w:style>
+  <w:style w:type="character" w:customStyle="1" w:styleId="HTML-wstpniesformatowanyZnak">
+    <w:name w:val="HTML - wstępnie sformatowany Znak"/>
+    <w:basedOn w:val="Domylnaczcionkaakapitu"/>
+    <w:link w:val="HTML-wstpniesformatowany"/>
+    <w:uiPriority w:val="99"/>
+    <w:semiHidden/>
+    <w:rsid w:val="00240C2E"/>
+    <w:rPr>
+      <w:rFonts w:ascii="Courier New" w:hAnsi="Courier New" w:cs="Courier New"/>
+    </w:rPr>
+  </w:style>
+  <w:style w:type="character" w:customStyle="1" w:styleId="pln">
+    <w:name w:val="pln"/>
+    <w:basedOn w:val="Domylnaczcionkaakapitu"/>
+    <w:rsid w:val="00240C2E"/>
+  </w:style>
+  <w:style w:type="character" w:customStyle="1" w:styleId="pun">
+    <w:name w:val="pun"/>
+    <w:basedOn w:val="Domylnaczcionkaakapitu"/>
+    <w:rsid w:val="00240C2E"/>
+  </w:style>
+  <w:style w:type="character" w:customStyle="1" w:styleId="kwd">
+    <w:name w:val="kwd"/>
+    <w:basedOn w:val="Domylnaczcionkaakapitu"/>
+    <w:rsid w:val="00240C2E"/>
+  </w:style>
+  <w:style w:type="character" w:customStyle="1" w:styleId="str">
+    <w:name w:val="str"/>
+    <w:basedOn w:val="Domylnaczcionkaakapitu"/>
+    <w:rsid w:val="00240C2E"/>
+  </w:style>
+  <w:style w:type="character" w:customStyle="1" w:styleId="lit">
+    <w:name w:val="lit"/>
+    <w:basedOn w:val="Domylnaczcionkaakapitu"/>
+    <w:rsid w:val="00240C2E"/>
+  </w:style>
+  <w:style w:type="character" w:customStyle="1" w:styleId="hljs-string">
+    <w:name w:val="hljs-string"/>
+    <w:basedOn w:val="Domylnaczcionkaakapitu"/>
+    <w:rsid w:val="00AA1ABF"/>
+  </w:style>
+  <w:style w:type="character" w:customStyle="1" w:styleId="hljs-function">
+    <w:name w:val="hljs-function"/>
+    <w:basedOn w:val="Domylnaczcionkaakapitu"/>
+    <w:rsid w:val="00AA1ABF"/>
+  </w:style>
+  <w:style w:type="character" w:customStyle="1" w:styleId="hljs-keyword">
+    <w:name w:val="hljs-keyword"/>
+    <w:basedOn w:val="Domylnaczcionkaakapitu"/>
+    <w:rsid w:val="00AA1ABF"/>
+  </w:style>
+  <w:style w:type="character" w:customStyle="1" w:styleId="hljs-params">
+    <w:name w:val="hljs-params"/>
+    <w:basedOn w:val="Domylnaczcionkaakapitu"/>
+    <w:rsid w:val="00AA1ABF"/>
+  </w:style>
+  <w:style w:type="character" w:customStyle="1" w:styleId="hljs-number">
+    <w:name w:val="hljs-number"/>
+    <w:basedOn w:val="Domylnaczcionkaakapitu"/>
+    <w:rsid w:val="00AA1ABF"/>
+  </w:style>
+  <w:style w:type="character" w:customStyle="1" w:styleId="pl-c1">
+    <w:name w:val="pl-c1"/>
+    <w:basedOn w:val="Domylnaczcionkaakapitu"/>
+    <w:rsid w:val="003925D5"/>
+  </w:style>
+  <w:style w:type="character" w:customStyle="1" w:styleId="pl-e">
+    <w:name w:val="pl-e"/>
+    <w:basedOn w:val="Domylnaczcionkaakapitu"/>
+    <w:rsid w:val="003925D5"/>
+  </w:style>
+  <w:style w:type="character" w:customStyle="1" w:styleId="pl-s">
+    <w:name w:val="pl-s"/>
+    <w:basedOn w:val="Domylnaczcionkaakapitu"/>
+    <w:rsid w:val="003925D5"/>
+  </w:style>
 </w:styles>
 </file>
 

</xml_diff>